<commit_message>
some rewordings, formattings and additions
</commit_message>
<xml_diff>
--- a/docs/SchemaDocumentation/NMR-ML1.0_specificationDocument.docx
+++ b/docs/SchemaDocumentation/NMR-ML1.0_specificationDocument.docx
@@ -182,52 +182,157 @@
         <w:rPr>
           <w:lang w:val="en-GB"/>
         </w:rPr>
+        <w:t xml:space="preserve">XML </w:t>
+      </w:r>
+      <w:r>
+        <w:rPr>
+          <w:lang w:val="en-GB"/>
+        </w:rPr>
         <w:t xml:space="preserve">data format </w:t>
       </w:r>
       <w:r>
         <w:rPr>
+          <w:highlight w:val="yellow"/>
           <w:lang w:val="en-GB"/>
         </w:rPr>
         <w:t xml:space="preserve">developed by the </w:t>
       </w:r>
       <w:r>
         <w:rPr>
+          <w:highlight w:val="yellow"/>
           <w:lang w:val="en-GB"/>
         </w:rPr>
         <w:t xml:space="preserve">COSMOS </w:t>
       </w:r>
       <w:r>
         <w:rPr>
-          <w:lang w:val="en-GB"/>
-        </w:rPr>
-        <w:t>(Work Package 2: Standards Development) under governance of the</w:t>
-      </w:r>
-      <w:r>
-        <w:rPr>
+          <w:highlight w:val="yellow"/>
+          <w:lang w:val="en-GB"/>
+        </w:rPr>
+        <w:t>w</w:t>
+      </w:r>
+      <w:r>
+        <w:rPr>
+          <w:highlight w:val="yellow"/>
+          <w:lang w:val="en-GB"/>
+        </w:rPr>
+        <w:t xml:space="preserve">ork </w:t>
+      </w:r>
+      <w:r>
+        <w:rPr>
+          <w:highlight w:val="yellow"/>
+          <w:lang w:val="en-GB"/>
+        </w:rPr>
+        <w:t>package 2 ‘Standards Development’</w:t>
+      </w:r>
+      <w:r>
+        <w:rPr>
+          <w:highlight w:val="yellow"/>
+          <w:lang w:val="en-GB"/>
+        </w:rPr>
+        <w:t xml:space="preserve"> </w:t>
+      </w:r>
+      <w:commentRangeStart w:id="0"/>
+      <w:r>
+        <w:rPr>
+          <w:highlight w:val="yellow"/>
+          <w:lang w:val="en-GB"/>
+        </w:rPr>
+        <w:t>in approval of</w:t>
+      </w:r>
+      <w:r>
+        <w:rPr>
+          <w:highlight w:val="yellow"/>
+          <w:lang w:val="en-GB"/>
+        </w:rPr>
+        <w:t xml:space="preserve"> the</w:t>
+      </w:r>
+      <w:r>
+        <w:rPr>
+          <w:highlight w:val="yellow"/>
           <w:lang w:val="en-GB"/>
         </w:rPr>
         <w:t xml:space="preserve"> Metabolomics</w:t>
       </w:r>
       <w:r>
         <w:rPr>
+          <w:highlight w:val="yellow"/>
           <w:lang w:val="en-GB"/>
         </w:rPr>
         <w:t xml:space="preserve"> Standards Initiative</w:t>
       </w:r>
       <w:r>
         <w:rPr>
-          <w:lang w:val="en-GB"/>
-        </w:rPr>
-        <w:t xml:space="preserve"> (MSI)</w:t>
-      </w:r>
-      <w:r>
-        <w:rPr>
+          <w:highlight w:val="yellow"/>
+          <w:lang w:val="en-GB"/>
+        </w:rPr>
+        <w:t xml:space="preserve"> </w:t>
+      </w:r>
+      <w:commentRangeEnd w:id="0"/>
+      <w:r>
+        <w:rPr>
+          <w:rStyle w:val="Kommentarzeichen"/>
+        </w:rPr>
+        <w:commentReference w:id="0"/>
+      </w:r>
+      <w:r>
+        <w:rPr>
+          <w:highlight w:val="yellow"/>
+          <w:lang w:val="en-GB"/>
+        </w:rPr>
+        <w:t>(MSI</w:t>
+      </w:r>
+      <w:r>
+        <w:rPr>
+          <w:highlight w:val="yellow"/>
+          <w:lang w:val="en-GB"/>
+        </w:rPr>
+        <w:t>)</w:t>
+      </w:r>
+      <w:r>
+        <w:rPr>
+          <w:highlight w:val="yellow"/>
           <w:lang w:val="en-GB"/>
         </w:rPr>
         <w:t xml:space="preserve">. </w:t>
       </w:r>
       <w:r>
         <w:rPr>
+          <w:highlight w:val="yellow"/>
+          <w:lang w:val="en-GB"/>
+        </w:rPr>
+        <w:t>Its structure and wording was taken from an existing specification of equal scope, namely the PSI mzML specification available under</w:t>
+      </w:r>
+      <w:r>
+        <w:rPr>
+          <w:lang w:val="en-GB"/>
+        </w:rPr>
+        <w:t xml:space="preserve"> </w:t>
+      </w:r>
+      <w:hyperlink r:id="rId10" w:history="1">
+        <w:r>
+          <w:rPr>
+            <w:rStyle w:val="Hyperlink"/>
+            <w:lang w:val="en-GB"/>
+          </w:rPr>
+          <w:t>http://www.psidev.info/mzml</w:t>
+        </w:r>
+      </w:hyperlink>
+      <w:r>
+        <w:rPr>
+          <w:lang w:val="en-GB"/>
+        </w:rPr>
+        <w:t xml:space="preserve">. </w:t>
+      </w:r>
+    </w:p>
+    <w:p>
+      <w:pPr>
+        <w:rPr>
+          <w:lang w:val="en-GB"/>
+        </w:rPr>
+      </w:pPr>
+      <w:r>
+        <w:rPr>
           <w:lang w:val="en-GB"/>
         </w:rPr>
         <w:t>Distribution is unlimited.</w:t>
@@ -309,13 +414,27 @@
           <w:highlight w:val="yellow"/>
           <w:lang w:val="en-GB"/>
         </w:rPr>
-        <w:t>1.0</w:t>
+        <w:t>0</w:t>
       </w:r>
       <w:r>
         <w:rPr>
           <w:highlight w:val="yellow"/>
           <w:lang w:val="en-GB"/>
         </w:rPr>
+        <w:t>.</w:t>
+      </w:r>
+      <w:r>
+        <w:rPr>
+          <w:highlight w:val="yellow"/>
+          <w:lang w:val="en-GB"/>
+        </w:rPr>
+        <w:t>4</w:t>
+      </w:r>
+      <w:r>
+        <w:rPr>
+          <w:highlight w:val="yellow"/>
+          <w:lang w:val="en-GB"/>
+        </w:rPr>
         <w:t>;</w:t>
       </w:r>
       <w:r>
@@ -395,13 +514,21 @@
           <w:highlight w:val="yellow"/>
           <w:lang w:val="en-GB"/>
         </w:rPr>
-        <w:t xml:space="preserve">The version of this document matches the schema version with one trailing decimal point and </w:t>
-      </w:r>
+        <w:t xml:space="preserve">The version of this document matches the schema version with </w:t>
+      </w:r>
+      <w:commentRangeStart w:id="1"/>
       <w:r>
         <w:rPr>
           <w:highlight w:val="yellow"/>
           <w:lang w:val="en-GB"/>
         </w:rPr>
+        <w:t xml:space="preserve">one trailing decimal point and </w:t>
+      </w:r>
+      <w:r>
+        <w:rPr>
+          <w:highlight w:val="yellow"/>
+          <w:lang w:val="en-GB"/>
+        </w:rPr>
         <w:t>integer</w:t>
       </w:r>
       <w:r>
@@ -503,6 +630,13 @@
           <w:lang w:val="en-GB"/>
         </w:rPr>
         <w:t xml:space="preserve"> code repository under </w:t>
+      </w:r>
+      <w:commentRangeEnd w:id="1"/>
+      <w:r>
+        <w:rPr>
+          <w:rStyle w:val="Kommentarzeichen"/>
+        </w:rPr>
+        <w:commentReference w:id="1"/>
       </w:r>
     </w:p>
     <w:p>
@@ -542,13 +676,6 @@
         </w:rPr>
         <w:t>…</w:t>
       </w:r>
-    </w:p>
-    <w:p>
-      <w:pPr>
-        <w:rPr>
-          <w:lang w:val="en-GB"/>
-        </w:rPr>
-      </w:pPr>
     </w:p>
     <w:p>
       <w:pPr>
@@ -568,20 +695,20 @@
           <w:lang w:val="en-GB"/>
         </w:rPr>
       </w:pPr>
-      <w:bookmarkStart w:id="0" w:name="_Ref525097868"/>
-      <w:bookmarkStart w:id="1" w:name="_Toc118017561"/>
-      <w:bookmarkStart w:id="2" w:name="_Toc156877855"/>
-      <w:bookmarkStart w:id="3" w:name="_Toc373328027"/>
+      <w:bookmarkStart w:id="2" w:name="_Ref525097868"/>
+      <w:bookmarkStart w:id="3" w:name="_Toc118017561"/>
+      <w:bookmarkStart w:id="4" w:name="_Toc156877855"/>
+      <w:bookmarkStart w:id="5" w:name="_Toc375140733"/>
       <w:r>
         <w:rPr>
           <w:lang w:val="en-GB"/>
         </w:rPr>
         <w:t>Abstract</w:t>
       </w:r>
-      <w:bookmarkEnd w:id="0"/>
-      <w:bookmarkEnd w:id="1"/>
       <w:bookmarkEnd w:id="2"/>
       <w:bookmarkEnd w:id="3"/>
+      <w:bookmarkEnd w:id="4"/>
+      <w:bookmarkEnd w:id="5"/>
     </w:p>
     <w:p>
       <w:pPr>
@@ -703,7 +830,7 @@
         <w:rPr>
           <w:lang w:val="en-GB"/>
         </w:rPr>
-        <w:t>raw data</w:t>
+        <w:t>experiment data</w:t>
       </w:r>
       <w:r>
         <w:rPr>
@@ -711,6 +838,7 @@
         </w:rPr>
         <w:t xml:space="preserve">. </w:t>
       </w:r>
+      <w:commentRangeStart w:id="6"/>
       <w:r>
         <w:rPr>
           <w:lang w:val="en-GB"/>
@@ -783,6 +911,13 @@
         </w:rPr>
         <w:t>biomolecular compounds.</w:t>
       </w:r>
+      <w:commentRangeEnd w:id="6"/>
+      <w:r>
+        <w:rPr>
+          <w:rStyle w:val="Kommentarzeichen"/>
+        </w:rPr>
+        <w:commentReference w:id="6"/>
+      </w:r>
       <w:r>
         <w:rPr>
           <w:lang w:val="en-GB"/>
@@ -793,18 +928,42 @@
         <w:rPr>
           <w:bCs/>
         </w:rPr>
-        <w:t>COSMOS here specifies</w:t>
+        <w:t xml:space="preserve">COSMOS </w:t>
       </w:r>
       <w:r>
         <w:rPr>
           <w:bCs/>
         </w:rPr>
-        <w:t xml:space="preserve"> the missing open standard NMR Markup Language (</w:t>
+        <w:t xml:space="preserve">WP2 </w:t>
       </w:r>
       <w:r>
         <w:rPr>
           <w:bCs/>
         </w:rPr>
+        <w:t>here specifies</w:t>
+      </w:r>
+      <w:r>
+        <w:rPr>
+          <w:bCs/>
+        </w:rPr>
+        <w:t xml:space="preserve"> the missing open standard </w:t>
+      </w:r>
+      <w:r>
+        <w:rPr>
+          <w:bCs/>
+        </w:rPr>
+        <w:t xml:space="preserve">called </w:t>
+      </w:r>
+      <w:r>
+        <w:rPr>
+          <w:bCs/>
+        </w:rPr>
+        <w:t>NMR Markup Language (</w:t>
+      </w:r>
+      <w:r>
+        <w:rPr>
+          <w:bCs/>
+        </w:rPr>
         <w:t>nmrML</w:t>
       </w:r>
       <w:r>
@@ -884,7 +1043,31 @@
         <w:rPr>
           <w:lang w:val="en-GB"/>
         </w:rPr>
-        <w:t xml:space="preserve"> and hence consists of an XSD that is accompanied by a CV providing the terminology to describe the data</w:t>
+        <w:t xml:space="preserve"> and hence consists of an XSD that is accompanied by a </w:t>
+      </w:r>
+      <w:r>
+        <w:rPr>
+          <w:lang w:val="en-GB"/>
+        </w:rPr>
+        <w:t>controlled vocabulary (</w:t>
+      </w:r>
+      <w:r>
+        <w:rPr>
+          <w:lang w:val="en-GB"/>
+        </w:rPr>
+        <w:t>CV</w:t>
+      </w:r>
+      <w:r>
+        <w:rPr>
+          <w:lang w:val="en-GB"/>
+        </w:rPr>
+        <w:t>)</w:t>
+      </w:r>
+      <w:r>
+        <w:rPr>
+          <w:lang w:val="en-GB"/>
+        </w:rPr>
+        <w:t xml:space="preserve"> providing the terminology to describe the data</w:t>
       </w:r>
       <w:r>
         <w:rPr>
@@ -927,7 +1110,14 @@
         <w:rPr>
           <w:lang w:val="en-GB"/>
         </w:rPr>
-        <w:t>example instance documents. All files related to this proposal are available for download at</w:t>
+        <w:t xml:space="preserve">example instance documents. </w:t>
+      </w:r>
+      <w:commentRangeStart w:id="7"/>
+      <w:r>
+        <w:rPr>
+          <w:lang w:val="en-GB"/>
+        </w:rPr>
+        <w:t>All files related to this proposal are available for download at</w:t>
       </w:r>
       <w:r>
         <w:rPr>
@@ -935,7 +1125,7 @@
         </w:rPr>
         <w:t xml:space="preserve"> </w:t>
       </w:r>
-      <w:hyperlink r:id="rId8" w:history="1">
+      <w:hyperlink r:id="rId11" w:history="1">
         <w:r>
           <w:rPr>
             <w:rStyle w:val="Hyperlink"/>
@@ -943,6 +1133,13 @@
           <w:t>http://nmrml.org</w:t>
         </w:r>
       </w:hyperlink>
+      <w:commentRangeEnd w:id="7"/>
+      <w:r>
+        <w:rPr>
+          <w:rStyle w:val="Kommentarzeichen"/>
+        </w:rPr>
+        <w:commentReference w:id="7"/>
+      </w:r>
       <w:r>
         <w:rPr>
           <w:lang w:val="en-GB"/>
@@ -1024,7 +1221,7 @@
         </w:rPr>
         <w:fldChar w:fldCharType="separate"/>
       </w:r>
-      <w:hyperlink w:anchor="_Toc373328027" w:history="1">
+      <w:hyperlink w:anchor="_Toc375140733" w:history="1">
         <w:r>
           <w:rPr>
             <w:rStyle w:val="Hyperlink"/>
@@ -1052,7 +1249,7 @@
             <w:noProof/>
             <w:webHidden/>
           </w:rPr>
-          <w:instrText xml:space="preserve"> PAGEREF _Toc373328027 \h </w:instrText>
+          <w:instrText xml:space="preserve"> PAGEREF _Toc375140733 \h </w:instrText>
         </w:r>
         <w:r>
           <w:rPr>
@@ -1097,7 +1294,7 @@
           <w:szCs w:val="22"/>
         </w:rPr>
       </w:pPr>
-      <w:hyperlink w:anchor="_Toc373328028" w:history="1">
+      <w:hyperlink w:anchor="_Toc375140734" w:history="1">
         <w:r>
           <w:rPr>
             <w:rStyle w:val="Hyperlink"/>
@@ -1142,7 +1339,7 @@
             <w:noProof/>
             <w:webHidden/>
           </w:rPr>
-          <w:instrText xml:space="preserve"> PAGEREF _Toc373328028 \h </w:instrText>
+          <w:instrText xml:space="preserve"> PAGEREF _Toc375140734 \h </w:instrText>
         </w:r>
         <w:r>
           <w:rPr>
@@ -1187,7 +1384,7 @@
           <w:szCs w:val="22"/>
         </w:rPr>
       </w:pPr>
-      <w:hyperlink w:anchor="_Toc373328029" w:history="1">
+      <w:hyperlink w:anchor="_Toc375140735" w:history="1">
         <w:r>
           <w:rPr>
             <w:rStyle w:val="Hyperlink"/>
@@ -1232,7 +1429,7 @@
             <w:noProof/>
             <w:webHidden/>
           </w:rPr>
-          <w:instrText xml:space="preserve"> PAGEREF _Toc373328029 \h </w:instrText>
+          <w:instrText xml:space="preserve"> PAGEREF _Toc375140735 \h </w:instrText>
         </w:r>
         <w:r>
           <w:rPr>
@@ -1277,7 +1474,7 @@
           <w:szCs w:val="22"/>
         </w:rPr>
       </w:pPr>
-      <w:hyperlink w:anchor="_Toc373328030" w:history="1">
+      <w:hyperlink w:anchor="_Toc375140736" w:history="1">
         <w:r>
           <w:rPr>
             <w:rStyle w:val="Hyperlink"/>
@@ -1322,7 +1519,7 @@
             <w:noProof/>
             <w:webHidden/>
           </w:rPr>
-          <w:instrText xml:space="preserve"> PAGEREF _Toc373328030 \h </w:instrText>
+          <w:instrText xml:space="preserve"> PAGEREF _Toc375140736 \h </w:instrText>
         </w:r>
         <w:r>
           <w:rPr>
@@ -1367,7 +1564,7 @@
           <w:szCs w:val="22"/>
         </w:rPr>
       </w:pPr>
-      <w:hyperlink w:anchor="_Toc373328031" w:history="1">
+      <w:hyperlink w:anchor="_Toc375140737" w:history="1">
         <w:r>
           <w:rPr>
             <w:rStyle w:val="Hyperlink"/>
@@ -1412,7 +1609,7 @@
             <w:noProof/>
             <w:webHidden/>
           </w:rPr>
-          <w:instrText xml:space="preserve"> PAGEREF _Toc373328031 \h </w:instrText>
+          <w:instrText xml:space="preserve"> PAGEREF _Toc375140737 \h </w:instrText>
         </w:r>
         <w:r>
           <w:rPr>
@@ -1457,7 +1654,7 @@
           <w:szCs w:val="22"/>
         </w:rPr>
       </w:pPr>
-      <w:hyperlink w:anchor="_Toc373328032" w:history="1">
+      <w:hyperlink w:anchor="_Toc375140738" w:history="1">
         <w:r>
           <w:rPr>
             <w:rStyle w:val="Hyperlink"/>
@@ -1500,7 +1697,7 @@
             <w:noProof/>
             <w:webHidden/>
           </w:rPr>
-          <w:instrText xml:space="preserve"> PAGEREF _Toc373328032 \h </w:instrText>
+          <w:instrText xml:space="preserve"> PAGEREF _Toc375140738 \h </w:instrText>
         </w:r>
         <w:r>
           <w:rPr>
@@ -1545,7 +1742,7 @@
           <w:szCs w:val="22"/>
         </w:rPr>
       </w:pPr>
-      <w:hyperlink w:anchor="_Toc373328033" w:history="1">
+      <w:hyperlink w:anchor="_Toc375140739" w:history="1">
         <w:r>
           <w:rPr>
             <w:rStyle w:val="Hyperlink"/>
@@ -1588,7 +1785,7 @@
             <w:noProof/>
             <w:webHidden/>
           </w:rPr>
-          <w:instrText xml:space="preserve"> PAGEREF _Toc373328033 \h </w:instrText>
+          <w:instrText xml:space="preserve"> PAGEREF _Toc375140739 \h </w:instrText>
         </w:r>
         <w:r>
           <w:rPr>
@@ -1633,7 +1830,7 @@
           <w:szCs w:val="22"/>
         </w:rPr>
       </w:pPr>
-      <w:hyperlink w:anchor="_Toc373328034" w:history="1">
+      <w:hyperlink w:anchor="_Toc375140740" w:history="1">
         <w:r>
           <w:rPr>
             <w:rStyle w:val="Hyperlink"/>
@@ -1678,7 +1875,7 @@
             <w:noProof/>
             <w:webHidden/>
           </w:rPr>
-          <w:instrText xml:space="preserve"> PAGEREF _Toc373328034 \h </w:instrText>
+          <w:instrText xml:space="preserve"> PAGEREF _Toc375140740 \h </w:instrText>
         </w:r>
         <w:r>
           <w:rPr>
@@ -1723,7 +1920,7 @@
           <w:szCs w:val="22"/>
         </w:rPr>
       </w:pPr>
-      <w:hyperlink w:anchor="_Toc373328035" w:history="1">
+      <w:hyperlink w:anchor="_Toc375140741" w:history="1">
         <w:r>
           <w:rPr>
             <w:rStyle w:val="Hyperlink"/>
@@ -1768,7 +1965,7 @@
             <w:noProof/>
             <w:webHidden/>
           </w:rPr>
-          <w:instrText xml:space="preserve"> PAGEREF _Toc373328035 \h </w:instrText>
+          <w:instrText xml:space="preserve"> PAGEREF _Toc375140741 \h </w:instrText>
         </w:r>
         <w:r>
           <w:rPr>
@@ -1813,7 +2010,7 @@
           <w:szCs w:val="22"/>
         </w:rPr>
       </w:pPr>
-      <w:hyperlink w:anchor="_Toc373328036" w:history="1">
+      <w:hyperlink w:anchor="_Toc375140742" w:history="1">
         <w:r>
           <w:rPr>
             <w:rStyle w:val="Hyperlink"/>
@@ -1858,7 +2055,7 @@
             <w:noProof/>
             <w:webHidden/>
           </w:rPr>
-          <w:instrText xml:space="preserve"> PAGEREF _Toc373328036 \h </w:instrText>
+          <w:instrText xml:space="preserve"> PAGEREF _Toc375140742 \h </w:instrText>
         </w:r>
         <w:r>
           <w:rPr>
@@ -1903,7 +2100,7 @@
           <w:szCs w:val="22"/>
         </w:rPr>
       </w:pPr>
-      <w:hyperlink w:anchor="_Toc373328037" w:history="1">
+      <w:hyperlink w:anchor="_Toc375140743" w:history="1">
         <w:r>
           <w:rPr>
             <w:rStyle w:val="Hyperlink"/>
@@ -1948,7 +2145,7 @@
             <w:noProof/>
             <w:webHidden/>
           </w:rPr>
-          <w:instrText xml:space="preserve"> PAGEREF _Toc373328037 \h </w:instrText>
+          <w:instrText xml:space="preserve"> PAGEREF _Toc375140743 \h </w:instrText>
         </w:r>
         <w:r>
           <w:rPr>
@@ -1993,7 +2190,7 @@
           <w:szCs w:val="22"/>
         </w:rPr>
       </w:pPr>
-      <w:hyperlink w:anchor="_Toc373328038" w:history="1">
+      <w:hyperlink w:anchor="_Toc375140744" w:history="1">
         <w:r>
           <w:rPr>
             <w:rStyle w:val="Hyperlink"/>
@@ -2038,7 +2235,7 @@
             <w:noProof/>
             <w:webHidden/>
           </w:rPr>
-          <w:instrText xml:space="preserve"> PAGEREF _Toc373328038 \h </w:instrText>
+          <w:instrText xml:space="preserve"> PAGEREF _Toc375140744 \h </w:instrText>
         </w:r>
         <w:r>
           <w:rPr>
@@ -2083,7 +2280,7 @@
           <w:szCs w:val="22"/>
         </w:rPr>
       </w:pPr>
-      <w:hyperlink w:anchor="_Toc373328039" w:history="1">
+      <w:hyperlink w:anchor="_Toc375140745" w:history="1">
         <w:r>
           <w:rPr>
             <w:rStyle w:val="Hyperlink"/>
@@ -2128,7 +2325,7 @@
             <w:noProof/>
             <w:webHidden/>
           </w:rPr>
-          <w:instrText xml:space="preserve"> PAGEREF _Toc373328039 \h </w:instrText>
+          <w:instrText xml:space="preserve"> PAGEREF _Toc375140745 \h </w:instrText>
         </w:r>
         <w:r>
           <w:rPr>
@@ -2173,7 +2370,7 @@
           <w:szCs w:val="22"/>
         </w:rPr>
       </w:pPr>
-      <w:hyperlink w:anchor="_Toc373328040" w:history="1">
+      <w:hyperlink w:anchor="_Toc375140746" w:history="1">
         <w:r>
           <w:rPr>
             <w:rStyle w:val="Hyperlink"/>
@@ -2220,7 +2417,7 @@
             <w:noProof/>
             <w:webHidden/>
           </w:rPr>
-          <w:instrText xml:space="preserve"> PAGEREF _Toc373328040 \h </w:instrText>
+          <w:instrText xml:space="preserve"> PAGEREF _Toc375140746 \h </w:instrText>
         </w:r>
         <w:r>
           <w:rPr>
@@ -2240,7 +2437,7 @@
             <w:noProof/>
             <w:webHidden/>
           </w:rPr>
-          <w:t>16</w:t>
+          <w:t>15</w:t>
         </w:r>
         <w:r>
           <w:rPr>
@@ -2265,7 +2462,7 @@
           <w:szCs w:val="22"/>
         </w:rPr>
       </w:pPr>
-      <w:hyperlink w:anchor="_Toc373328041" w:history="1">
+      <w:hyperlink w:anchor="_Toc375140747" w:history="1">
         <w:r>
           <w:rPr>
             <w:rStyle w:val="Hyperlink"/>
@@ -2310,7 +2507,7 @@
             <w:noProof/>
             <w:webHidden/>
           </w:rPr>
-          <w:instrText xml:space="preserve"> PAGEREF _Toc373328041 \h </w:instrText>
+          <w:instrText xml:space="preserve"> PAGEREF _Toc375140747 \h </w:instrText>
         </w:r>
         <w:r>
           <w:rPr>
@@ -2330,7 +2527,7 @@
             <w:noProof/>
             <w:webHidden/>
           </w:rPr>
-          <w:t>19</w:t>
+          <w:t>20</w:t>
         </w:r>
         <w:r>
           <w:rPr>
@@ -2355,7 +2552,7 @@
           <w:szCs w:val="22"/>
         </w:rPr>
       </w:pPr>
-      <w:hyperlink w:anchor="_Toc373328042" w:history="1">
+      <w:hyperlink w:anchor="_Toc375140748" w:history="1">
         <w:r>
           <w:rPr>
             <w:rStyle w:val="Hyperlink"/>
@@ -2400,7 +2597,7 @@
             <w:noProof/>
             <w:webHidden/>
           </w:rPr>
-          <w:instrText xml:space="preserve"> PAGEREF _Toc373328042 \h </w:instrText>
+          <w:instrText xml:space="preserve"> PAGEREF _Toc375140748 \h </w:instrText>
         </w:r>
         <w:r>
           <w:rPr>
@@ -2420,7 +2617,7 @@
             <w:noProof/>
             <w:webHidden/>
           </w:rPr>
-          <w:t>19</w:t>
+          <w:t>20</w:t>
         </w:r>
         <w:r>
           <w:rPr>
@@ -2445,7 +2642,7 @@
           <w:szCs w:val="22"/>
         </w:rPr>
       </w:pPr>
-      <w:hyperlink w:anchor="_Toc373328043" w:history="1">
+      <w:hyperlink w:anchor="_Toc375140749" w:history="1">
         <w:r>
           <w:rPr>
             <w:rStyle w:val="Hyperlink"/>
@@ -2490,7 +2687,7 @@
             <w:noProof/>
             <w:webHidden/>
           </w:rPr>
-          <w:instrText xml:space="preserve"> PAGEREF _Toc373328043 \h </w:instrText>
+          <w:instrText xml:space="preserve"> PAGEREF _Toc375140749 \h </w:instrText>
         </w:r>
         <w:r>
           <w:rPr>
@@ -2510,7 +2707,7 @@
             <w:noProof/>
             <w:webHidden/>
           </w:rPr>
-          <w:t>19</w:t>
+          <w:t>20</w:t>
         </w:r>
         <w:r>
           <w:rPr>
@@ -2535,7 +2732,7 @@
           <w:szCs w:val="22"/>
         </w:rPr>
       </w:pPr>
-      <w:hyperlink w:anchor="_Toc373328044" w:history="1">
+      <w:hyperlink w:anchor="_Toc375140750" w:history="1">
         <w:r>
           <w:rPr>
             <w:rStyle w:val="Hyperlink"/>
@@ -2580,7 +2777,7 @@
             <w:noProof/>
             <w:webHidden/>
           </w:rPr>
-          <w:instrText xml:space="preserve"> PAGEREF _Toc373328044 \h </w:instrText>
+          <w:instrText xml:space="preserve"> PAGEREF _Toc375140750 \h </w:instrText>
         </w:r>
         <w:r>
           <w:rPr>
@@ -2625,7 +2822,7 @@
           <w:szCs w:val="22"/>
         </w:rPr>
       </w:pPr>
-      <w:hyperlink w:anchor="_Toc373328045" w:history="1">
+      <w:hyperlink w:anchor="_Toc375140751" w:history="1">
         <w:r>
           <w:rPr>
             <w:rStyle w:val="Hyperlink"/>
@@ -2670,7 +2867,7 @@
             <w:noProof/>
             <w:webHidden/>
           </w:rPr>
-          <w:instrText xml:space="preserve"> PAGEREF _Toc373328045 \h </w:instrText>
+          <w:instrText xml:space="preserve"> PAGEREF _Toc375140751 \h </w:instrText>
         </w:r>
         <w:r>
           <w:rPr>
@@ -2715,7 +2912,7 @@
           <w:szCs w:val="22"/>
         </w:rPr>
       </w:pPr>
-      <w:hyperlink w:anchor="_Toc373328046" w:history="1">
+      <w:hyperlink w:anchor="_Toc375140752" w:history="1">
         <w:r>
           <w:rPr>
             <w:rStyle w:val="Hyperlink"/>
@@ -2760,7 +2957,7 @@
             <w:noProof/>
             <w:webHidden/>
           </w:rPr>
-          <w:instrText xml:space="preserve"> PAGEREF _Toc373328046 \h </w:instrText>
+          <w:instrText xml:space="preserve"> PAGEREF _Toc375140752 \h </w:instrText>
         </w:r>
         <w:r>
           <w:rPr>
@@ -2805,7 +3002,7 @@
           <w:szCs w:val="22"/>
         </w:rPr>
       </w:pPr>
-      <w:hyperlink w:anchor="_Toc373328047" w:history="1">
+      <w:hyperlink w:anchor="_Toc375140753" w:history="1">
         <w:r>
           <w:rPr>
             <w:rStyle w:val="Hyperlink"/>
@@ -2850,7 +3047,7 @@
             <w:noProof/>
             <w:webHidden/>
           </w:rPr>
-          <w:instrText xml:space="preserve"> PAGEREF _Toc373328047 \h </w:instrText>
+          <w:instrText xml:space="preserve"> PAGEREF _Toc375140753 \h </w:instrText>
         </w:r>
         <w:r>
           <w:rPr>
@@ -2895,7 +3092,7 @@
           <w:szCs w:val="22"/>
         </w:rPr>
       </w:pPr>
-      <w:hyperlink w:anchor="_Toc373328048" w:history="1">
+      <w:hyperlink w:anchor="_Toc375140754" w:history="1">
         <w:r>
           <w:rPr>
             <w:rStyle w:val="Hyperlink"/>
@@ -2940,7 +3137,7 @@
             <w:noProof/>
             <w:webHidden/>
           </w:rPr>
-          <w:instrText xml:space="preserve"> PAGEREF _Toc373328048 \h </w:instrText>
+          <w:instrText xml:space="preserve"> PAGEREF _Toc375140754 \h </w:instrText>
         </w:r>
         <w:r>
           <w:rPr>
@@ -2960,7 +3157,7 @@
             <w:noProof/>
             <w:webHidden/>
           </w:rPr>
-          <w:t>23</w:t>
+          <w:t>24</w:t>
         </w:r>
         <w:r>
           <w:rPr>
@@ -2985,7 +3182,7 @@
           <w:szCs w:val="22"/>
         </w:rPr>
       </w:pPr>
-      <w:hyperlink w:anchor="_Toc373328049" w:history="1">
+      <w:hyperlink w:anchor="_Toc375140755" w:history="1">
         <w:r>
           <w:rPr>
             <w:rStyle w:val="Hyperlink"/>
@@ -3030,7 +3227,7 @@
             <w:noProof/>
             <w:webHidden/>
           </w:rPr>
-          <w:instrText xml:space="preserve"> PAGEREF _Toc373328049 \h </w:instrText>
+          <w:instrText xml:space="preserve"> PAGEREF _Toc375140755 \h </w:instrText>
         </w:r>
         <w:r>
           <w:rPr>
@@ -3050,7 +3247,7 @@
             <w:noProof/>
             <w:webHidden/>
           </w:rPr>
-          <w:t>23</w:t>
+          <w:t>24</w:t>
         </w:r>
         <w:r>
           <w:rPr>
@@ -3075,7 +3272,7 @@
           <w:szCs w:val="22"/>
         </w:rPr>
       </w:pPr>
-      <w:hyperlink w:anchor="_Toc373328050" w:history="1">
+      <w:hyperlink w:anchor="_Toc375140756" w:history="1">
         <w:r>
           <w:rPr>
             <w:rStyle w:val="Hyperlink"/>
@@ -3120,7 +3317,7 @@
             <w:noProof/>
             <w:webHidden/>
           </w:rPr>
-          <w:instrText xml:space="preserve"> PAGEREF _Toc373328050 \h </w:instrText>
+          <w:instrText xml:space="preserve"> PAGEREF _Toc375140756 \h </w:instrText>
         </w:r>
         <w:r>
           <w:rPr>
@@ -3140,7 +3337,7 @@
             <w:noProof/>
             <w:webHidden/>
           </w:rPr>
-          <w:t>23</w:t>
+          <w:t>24</w:t>
         </w:r>
         <w:r>
           <w:rPr>
@@ -3165,7 +3362,7 @@
           <w:szCs w:val="22"/>
         </w:rPr>
       </w:pPr>
-      <w:hyperlink w:anchor="_Toc373328051" w:history="1">
+      <w:hyperlink w:anchor="_Toc375140757" w:history="1">
         <w:r>
           <w:rPr>
             <w:rStyle w:val="Hyperlink"/>
@@ -3210,7 +3407,7 @@
             <w:noProof/>
             <w:webHidden/>
           </w:rPr>
-          <w:instrText xml:space="preserve"> PAGEREF _Toc373328051 \h </w:instrText>
+          <w:instrText xml:space="preserve"> PAGEREF _Toc375140757 \h </w:instrText>
         </w:r>
         <w:r>
           <w:rPr>
@@ -3230,7 +3427,7 @@
             <w:noProof/>
             <w:webHidden/>
           </w:rPr>
-          <w:t>23</w:t>
+          <w:t>24</w:t>
         </w:r>
         <w:r>
           <w:rPr>
@@ -3255,7 +3452,7 @@
           <w:szCs w:val="22"/>
         </w:rPr>
       </w:pPr>
-      <w:hyperlink w:anchor="_Toc373328052" w:history="1">
+      <w:hyperlink w:anchor="_Toc375140758" w:history="1">
         <w:r>
           <w:rPr>
             <w:rStyle w:val="Hyperlink"/>
@@ -3300,7 +3497,7 @@
             <w:noProof/>
             <w:webHidden/>
           </w:rPr>
-          <w:instrText xml:space="preserve"> PAGEREF _Toc373328052 \h </w:instrText>
+          <w:instrText xml:space="preserve"> PAGEREF _Toc375140758 \h </w:instrText>
         </w:r>
         <w:r>
           <w:rPr>
@@ -3345,7 +3542,7 @@
           <w:szCs w:val="22"/>
         </w:rPr>
       </w:pPr>
-      <w:hyperlink w:anchor="_Toc373328053" w:history="1">
+      <w:hyperlink w:anchor="_Toc375140759" w:history="1">
         <w:r>
           <w:rPr>
             <w:rStyle w:val="Hyperlink"/>
@@ -3388,7 +3585,7 @@
             <w:noProof/>
             <w:webHidden/>
           </w:rPr>
-          <w:instrText xml:space="preserve"> PAGEREF _Toc373328053 \h </w:instrText>
+          <w:instrText xml:space="preserve"> PAGEREF _Toc375140759 \h </w:instrText>
         </w:r>
         <w:r>
           <w:rPr>
@@ -3408,7 +3605,7 @@
             <w:noProof/>
             <w:webHidden/>
           </w:rPr>
-          <w:t>26</w:t>
+          <w:t>27</w:t>
         </w:r>
         <w:r>
           <w:rPr>
@@ -3433,7 +3630,7 @@
           <w:szCs w:val="22"/>
         </w:rPr>
       </w:pPr>
-      <w:hyperlink w:anchor="_Toc373328054" w:history="1">
+      <w:hyperlink w:anchor="_Toc375140760" w:history="1">
         <w:r>
           <w:rPr>
             <w:rStyle w:val="Hyperlink"/>
@@ -3476,7 +3673,7 @@
             <w:noProof/>
             <w:webHidden/>
           </w:rPr>
-          <w:instrText xml:space="preserve"> PAGEREF _Toc373328054 \h </w:instrText>
+          <w:instrText xml:space="preserve"> PAGEREF _Toc375140760 \h </w:instrText>
         </w:r>
         <w:r>
           <w:rPr>
@@ -3496,7 +3693,7 @@
             <w:noProof/>
             <w:webHidden/>
           </w:rPr>
-          <w:t>26</w:t>
+          <w:t>27</w:t>
         </w:r>
         <w:r>
           <w:rPr>
@@ -3521,7 +3718,7 @@
           <w:szCs w:val="22"/>
         </w:rPr>
       </w:pPr>
-      <w:hyperlink w:anchor="_Toc373328055" w:history="1">
+      <w:hyperlink w:anchor="_Toc375140761" w:history="1">
         <w:r>
           <w:rPr>
             <w:rStyle w:val="Hyperlink"/>
@@ -3564,7 +3761,7 @@
             <w:noProof/>
             <w:webHidden/>
           </w:rPr>
-          <w:instrText xml:space="preserve"> PAGEREF _Toc373328055 \h </w:instrText>
+          <w:instrText xml:space="preserve"> PAGEREF _Toc375140761 \h </w:instrText>
         </w:r>
         <w:r>
           <w:rPr>
@@ -3584,7 +3781,7 @@
             <w:noProof/>
             <w:webHidden/>
           </w:rPr>
-          <w:t>26</w:t>
+          <w:t>27</w:t>
         </w:r>
         <w:r>
           <w:rPr>
@@ -3609,7 +3806,7 @@
           <w:szCs w:val="22"/>
         </w:rPr>
       </w:pPr>
-      <w:hyperlink w:anchor="_Toc373328056" w:history="1">
+      <w:hyperlink w:anchor="_Toc375140762" w:history="1">
         <w:r>
           <w:rPr>
             <w:rStyle w:val="Hyperlink"/>
@@ -3652,7 +3849,7 @@
             <w:noProof/>
             <w:webHidden/>
           </w:rPr>
-          <w:instrText xml:space="preserve"> PAGEREF _Toc373328056 \h </w:instrText>
+          <w:instrText xml:space="preserve"> PAGEREF _Toc375140762 \h </w:instrText>
         </w:r>
         <w:r>
           <w:rPr>
@@ -3672,7 +3869,7 @@
             <w:noProof/>
             <w:webHidden/>
           </w:rPr>
-          <w:t>26</w:t>
+          <w:t>27</w:t>
         </w:r>
         <w:r>
           <w:rPr>
@@ -3697,7 +3894,7 @@
           <w:szCs w:val="22"/>
         </w:rPr>
       </w:pPr>
-      <w:hyperlink w:anchor="_Toc373328057" w:history="1">
+      <w:hyperlink w:anchor="_Toc375140763" w:history="1">
         <w:r>
           <w:rPr>
             <w:rStyle w:val="Hyperlink"/>
@@ -3740,7 +3937,7 @@
             <w:noProof/>
             <w:webHidden/>
           </w:rPr>
-          <w:instrText xml:space="preserve"> PAGEREF _Toc373328057 \h </w:instrText>
+          <w:instrText xml:space="preserve"> PAGEREF _Toc375140763 \h </w:instrText>
         </w:r>
         <w:r>
           <w:rPr>
@@ -3760,7 +3957,7 @@
             <w:noProof/>
             <w:webHidden/>
           </w:rPr>
-          <w:t>27</w:t>
+          <w:t>28</w:t>
         </w:r>
         <w:r>
           <w:rPr>
@@ -3784,7 +3981,7 @@
           <w:szCs w:val="22"/>
         </w:rPr>
       </w:pPr>
-      <w:hyperlink w:anchor="_Toc373328058" w:history="1">
+      <w:hyperlink w:anchor="_Toc375140764" w:history="1">
         <w:r>
           <w:rPr>
             <w:rStyle w:val="Hyperlink"/>
@@ -3811,7 +4008,7 @@
             <w:noProof/>
             <w:webHidden/>
           </w:rPr>
-          <w:instrText xml:space="preserve"> PAGEREF _Toc373328058 \h </w:instrText>
+          <w:instrText xml:space="preserve"> PAGEREF _Toc375140764 \h </w:instrText>
         </w:r>
         <w:r>
           <w:rPr>
@@ -3831,7 +4028,7 @@
             <w:noProof/>
             <w:webHidden/>
           </w:rPr>
-          <w:t>27</w:t>
+          <w:t>28</w:t>
         </w:r>
         <w:r>
           <w:rPr>
@@ -3863,20 +4060,20 @@
           <w:lang w:val="en-GB"/>
         </w:rPr>
       </w:pPr>
-      <w:bookmarkStart w:id="4" w:name="_Ref116882289"/>
-      <w:bookmarkStart w:id="5" w:name="_Toc118017562"/>
-      <w:bookmarkStart w:id="6" w:name="_Toc156877856"/>
-      <w:bookmarkStart w:id="7" w:name="_Toc373328028"/>
+      <w:bookmarkStart w:id="8" w:name="_Ref116882289"/>
+      <w:bookmarkStart w:id="9" w:name="_Toc118017562"/>
+      <w:bookmarkStart w:id="10" w:name="_Toc156877856"/>
+      <w:bookmarkStart w:id="11" w:name="_Toc375140734"/>
       <w:r>
         <w:rPr>
           <w:lang w:val="en-GB"/>
         </w:rPr>
         <w:t>Introduction</w:t>
       </w:r>
-      <w:bookmarkEnd w:id="4"/>
-      <w:bookmarkEnd w:id="5"/>
-      <w:bookmarkEnd w:id="6"/>
-      <w:bookmarkEnd w:id="7"/>
+      <w:bookmarkEnd w:id="8"/>
+      <w:bookmarkEnd w:id="9"/>
+      <w:bookmarkEnd w:id="10"/>
+      <w:bookmarkEnd w:id="11"/>
     </w:p>
     <w:p>
       <w:pPr>
@@ -3897,25 +4094,24 @@
           <w:lang w:val="en-GB"/>
         </w:rPr>
       </w:pPr>
-      <w:bookmarkStart w:id="8" w:name="_Toc373328029"/>
+      <w:bookmarkStart w:id="12" w:name="_Toc375140735"/>
       <w:r>
         <w:rPr>
           <w:lang w:val="en-GB"/>
         </w:rPr>
         <w:t>Background</w:t>
       </w:r>
-      <w:bookmarkEnd w:id="8"/>
-    </w:p>
-    <w:p>
-      <w:pPr>
-        <w:rPr>
-          <w:lang w:val="en-GB"/>
-        </w:rPr>
-      </w:pPr>
-    </w:p>
-    <w:p>
-      <w:pPr>
-        <w:spacing w:line="276" w:lineRule="auto"/>
+      <w:bookmarkEnd w:id="12"/>
+    </w:p>
+    <w:p>
+      <w:pPr>
+        <w:rPr>
+          <w:lang w:val="en-GB"/>
+        </w:rPr>
+      </w:pPr>
+    </w:p>
+    <w:p>
+      <w:pPr>
         <w:jc w:val="both"/>
       </w:pPr>
       <w:r>
@@ -3952,7 +4148,13 @@
         <w:t xml:space="preserve"> </w:t>
       </w:r>
       <w:r>
-        <w:t>One problem is that there is no semantic validation of JCAMP-DX files.</w:t>
+        <w:t xml:space="preserve">One problem is that there is no semantic validation </w:t>
+      </w:r>
+      <w:r>
+        <w:t xml:space="preserve">and error checking </w:t>
+      </w:r>
+      <w:r>
+        <w:t>of JCAMP-DX files.</w:t>
       </w:r>
     </w:p>
     <w:p>
@@ -3986,7 +4188,36 @@
         <w:jc w:val="both"/>
       </w:pPr>
       <w:r>
-        <w:t>To restart this effort, to leverage and canonize existing predecessor artifacts and to coordinate further developments, the COSMOS EU project was granted to create an open exchange data standard to allow metabolomics data, especially NMR raw data, to be shared and stored in an agreed-upon stable and persistent, yet flexible and vendor agnostic XML format. The COSMOS project coordinates efforts from multiple international groups who are working in NMR based metabolomics and NMR software-engineering to design and establish a</w:t>
+        <w:t>To restart this effort, to leverage and canonize existing predecessor artifacts and to coordinate further developments, the COSMOS EU project was granted to create an open exchange data standard to allow metabolomics data, especially NMR raw data, to be shared and stored in an agreed-upon stable and persistent, yet flexible</w:t>
+      </w:r>
+      <w:r>
+        <w:t>,</w:t>
+      </w:r>
+      <w:r>
+        <w:t xml:space="preserve"> vendor agnostic </w:t>
+      </w:r>
+      <w:r>
+        <w:t>and</w:t>
+      </w:r>
+      <w:r>
+        <w:t xml:space="preserve"> easy to understand </w:t>
+      </w:r>
+      <w:r>
+        <w:t xml:space="preserve">XML format. The COSMOS project coordinates efforts from multiple international </w:t>
+      </w:r>
+      <w:commentRangeStart w:id="13"/>
+      <w:r>
+        <w:t>groups</w:t>
+      </w:r>
+      <w:commentRangeEnd w:id="13"/>
+      <w:r>
+        <w:rPr>
+          <w:rStyle w:val="Kommentarzeichen"/>
+        </w:rPr>
+        <w:commentReference w:id="13"/>
+      </w:r>
+      <w:r>
+        <w:t xml:space="preserve"> who are working in NMR based metabolomics and NMR software-engineering to design and establish a</w:t>
       </w:r>
       <w:r>
         <w:t>n</w:t>
@@ -3994,7 +4225,7 @@
       <w:r>
         <w:t xml:space="preserve"> nmrML data format (</w:t>
       </w:r>
-      <w:hyperlink r:id="rId9" w:history="1">
+      <w:hyperlink r:id="rId12" w:history="1">
         <w:r>
           <w:rPr>
             <w:rStyle w:val="Hyperlink"/>
@@ -4023,6 +4254,11 @@
       <w:r>
         <w:t xml:space="preserve"> format for mass spectrometry.</w:t>
       </w:r>
+    </w:p>
+    <w:p>
+      <w:pPr>
+        <w:jc w:val="both"/>
+      </w:pPr>
     </w:p>
     <w:p>
       <w:pPr>
@@ -4059,7 +4295,7 @@
                     </pic:cNvPicPr>
                   </pic:nvPicPr>
                   <pic:blipFill>
-                    <a:blip r:embed="rId10" cstate="print"/>
+                    <a:blip r:embed="rId13" cstate="print"/>
                     <a:srcRect/>
                     <a:stretch>
                       <a:fillRect/>
@@ -4132,6 +4368,15 @@
     </w:p>
     <w:p>
       <w:pPr>
+        <w:tabs>
+          <w:tab w:val="left" w:pos="300"/>
+        </w:tabs>
+        <w:spacing w:line="276" w:lineRule="auto"/>
+        <w:jc w:val="both"/>
+      </w:pPr>
+    </w:p>
+    <w:p>
+      <w:pPr>
         <w:jc w:val="center"/>
       </w:pPr>
       <w:r>
@@ -4156,7 +4401,7 @@
                     </pic:cNvPicPr>
                   </pic:nvPicPr>
                   <pic:blipFill>
-                    <a:blip r:embed="rId11" cstate="print"/>
+                    <a:blip r:embed="rId14" cstate="print"/>
                     <a:srcRect/>
                     <a:stretch>
                       <a:fillRect/>
@@ -4233,7 +4478,28 @@
         <w:rPr>
           <w:lang w:val="en-GB"/>
         </w:rPr>
-        <w:t xml:space="preserve"> The following target objectives can be defined for the format:</w:t>
+        <w:lastRenderedPageBreak/>
+        <w:t xml:space="preserve"> The following </w:t>
+      </w:r>
+      <w:commentRangeStart w:id="14"/>
+      <w:r>
+        <w:rPr>
+          <w:lang w:val="en-GB"/>
+        </w:rPr>
+        <w:t xml:space="preserve">target objectives </w:t>
+      </w:r>
+      <w:commentRangeEnd w:id="14"/>
+      <w:r>
+        <w:rPr>
+          <w:rStyle w:val="Kommentarzeichen"/>
+        </w:rPr>
+        <w:commentReference w:id="14"/>
+      </w:r>
+      <w:r>
+        <w:rPr>
+          <w:lang w:val="en-GB"/>
+        </w:rPr>
+        <w:t>can be defined for the format:</w:t>
       </w:r>
       <w:r>
         <w:rPr>
@@ -4246,21 +4512,35 @@
           <w:highlight w:val="yellow"/>
           <w:lang w:val="en-GB"/>
         </w:rPr>
-        <w:t xml:space="preserve">(taken </w:t>
+        <w:t>(taken</w:t>
       </w:r>
       <w:r>
         <w:rPr>
           <w:highlight w:val="yellow"/>
           <w:lang w:val="en-GB"/>
         </w:rPr>
-        <w:t xml:space="preserve">1:1 </w:t>
+        <w:t xml:space="preserve"> </w:t>
       </w:r>
       <w:r>
         <w:rPr>
           <w:highlight w:val="yellow"/>
           <w:lang w:val="en-GB"/>
         </w:rPr>
-        <w:t>from mzML Specification)</w:t>
+        <w:t>from mzML Specification</w:t>
+      </w:r>
+      <w:r>
+        <w:rPr>
+          <w:highlight w:val="yellow"/>
+          <w:lang w:val="en-GB"/>
+        </w:rPr>
+        <w:t xml:space="preserve"> aligned a bit</w:t>
+      </w:r>
+      <w:r>
+        <w:rPr>
+          <w:highlight w:val="yellow"/>
+          <w:lang w:val="en-GB"/>
+        </w:rPr>
+        <w:t>)</w:t>
       </w:r>
     </w:p>
     <w:p>
@@ -4285,8 +4565,29 @@
           <w:i/>
           <w:lang w:val="en-GB"/>
         </w:rPr>
-        <w:lastRenderedPageBreak/>
-        <w:t xml:space="preserve">The discovery of relevant results, </w:t>
+        <w:t xml:space="preserve">The discovery of relevant </w:t>
+      </w:r>
+      <w:commentRangeStart w:id="15"/>
+      <w:r>
+        <w:rPr>
+          <w:i/>
+          <w:lang w:val="en-GB"/>
+        </w:rPr>
+        <w:t>results</w:t>
+      </w:r>
+      <w:commentRangeEnd w:id="15"/>
+      <w:r>
+        <w:rPr>
+          <w:rStyle w:val="Kommentarzeichen"/>
+        </w:rPr>
+        <w:commentReference w:id="15"/>
+      </w:r>
+      <w:r>
+        <w:rPr>
+          <w:i/>
+          <w:lang w:val="en-GB"/>
+        </w:rPr>
+        <w:t xml:space="preserve">, </w:t>
       </w:r>
       <w:r>
         <w:rPr>
@@ -4346,7 +4647,14 @@
         <w:rPr>
           <w:lang w:val="en-GB"/>
         </w:rPr>
-        <w:t xml:space="preserve">whereby, for example, approaches that have been successful at </w:t>
+        <w:t xml:space="preserve">whereby, </w:t>
+      </w:r>
+      <w:commentRangeStart w:id="16"/>
+      <w:r>
+        <w:rPr>
+          <w:lang w:val="en-GB"/>
+        </w:rPr>
+        <w:t xml:space="preserve">for example, approaches that have been successful at </w:t>
       </w:r>
       <w:r>
         <w:rPr>
@@ -4382,7 +4690,20 @@
         <w:rPr>
           <w:lang w:val="en-GB"/>
         </w:rPr>
-        <w:t>can be captured alongside the results produced.</w:t>
+        <w:t>can be captured alongside the results produced</w:t>
+      </w:r>
+      <w:commentRangeEnd w:id="16"/>
+      <w:r>
+        <w:rPr>
+          <w:rStyle w:val="Kommentarzeichen"/>
+        </w:rPr>
+        <w:commentReference w:id="16"/>
+      </w:r>
+      <w:r>
+        <w:rPr>
+          <w:lang w:val="en-GB"/>
+        </w:rPr>
+        <w:t>.</w:t>
       </w:r>
     </w:p>
     <w:p>
@@ -4528,7 +4849,7 @@
           <w:lang w:val="en-GB"/>
         </w:rPr>
       </w:pPr>
-      <w:commentRangeStart w:id="9"/>
+      <w:commentRangeStart w:id="17"/>
       <w:r>
         <w:rPr>
           <w:lang w:val="en-GB"/>
@@ -4559,12 +4880,12 @@
         </w:rPr>
         <w:t>ay-to-day laboratory management, although the model is extensible to support context-specific details.</w:t>
       </w:r>
-      <w:commentRangeEnd w:id="9"/>
+      <w:commentRangeEnd w:id="17"/>
       <w:r>
         <w:rPr>
           <w:rStyle w:val="Kommentarzeichen"/>
         </w:rPr>
-        <w:commentReference w:id="9"/>
+        <w:commentReference w:id="17"/>
       </w:r>
     </w:p>
     <w:p>
@@ -5011,14 +5332,20 @@
           <w:lang w:val="en-GB"/>
         </w:rPr>
       </w:pPr>
-      <w:bookmarkStart w:id="10" w:name="_Toc373328030"/>
-      <w:r>
-        <w:rPr>
-          <w:lang w:val="en-GB"/>
-        </w:rPr>
-        <w:t>Previous formats</w:t>
-      </w:r>
-      <w:bookmarkEnd w:id="10"/>
+      <w:bookmarkStart w:id="18" w:name="_Toc375140736"/>
+      <w:r>
+        <w:rPr>
+          <w:lang w:val="en-GB"/>
+        </w:rPr>
+        <w:t>Relationship to p</w:t>
+      </w:r>
+      <w:r>
+        <w:rPr>
+          <w:lang w:val="en-GB"/>
+        </w:rPr>
+        <w:t>revious formats</w:t>
+      </w:r>
+      <w:bookmarkEnd w:id="18"/>
     </w:p>
     <w:p>
       <w:pPr>
@@ -5032,7 +5359,6 @@
         <w:tabs>
           <w:tab w:val="left" w:pos="300"/>
         </w:tabs>
-        <w:spacing w:line="276" w:lineRule="auto"/>
         <w:jc w:val="both"/>
         <w:rPr>
           <w:lang w:val="en-GB"/>
@@ -5051,22 +5377,25 @@
         <w:t xml:space="preserve"> had kicked off the development to standard</w:t>
       </w:r>
       <w:r>
-        <w:t>ize NMR based metabolomics data by means of an elaborate XSD (developed by D</w:t>
+        <w:t xml:space="preserve">ize NMR based metabolomics data by means of an elaborate </w:t>
+      </w:r>
+      <w:r>
+        <w:t>reporting guideline</w:t>
+      </w:r>
+      <w:r>
+        <w:t xml:space="preserve"> and </w:t>
+      </w:r>
+      <w:r>
+        <w:t>XSD (developed by D</w:t>
       </w:r>
       <w:r>
         <w:t>enis</w:t>
       </w:r>
       <w:r>
-        <w:t xml:space="preserve"> Rubtsov, now used in BMR-NMR),</w:t>
-      </w:r>
-      <w:r>
-        <w:t xml:space="preserve"> including reporting guidelines and a</w:t>
-      </w:r>
-      <w:r>
-        <w:t xml:space="preserve"> controlled vocabulary</w:t>
-      </w:r>
-      <w:r>
-        <w:t xml:space="preserve"> for NMR</w:t>
+        <w:t xml:space="preserve"> Rubtsov, now used in BMR-NMR)</w:t>
+      </w:r>
+      <w:r>
+        <w:t>. In parallel an NMR CV</w:t>
       </w:r>
       <w:r>
         <w:rPr>
@@ -5075,6 +5404,9 @@
         <w:endnoteReference w:id="8"/>
       </w:r>
       <w:r>
+        <w:t xml:space="preserve"> was developed by the author in the Sansone Group at the European Bioinformatics Institute</w:t>
+      </w:r>
+      <w:r>
         <w:t xml:space="preserve">. Another line of NMR standards development, </w:t>
       </w:r>
       <w:r>
@@ -5089,7 +5421,7 @@
       <w:r>
         <w:t xml:space="preserve">s Group at the </w:t>
       </w:r>
-      <w:hyperlink r:id="rId14" w:history="1">
+      <w:hyperlink r:id="rId15" w:history="1">
         <w:r>
           <w:rPr>
             <w:rStyle w:val="Hyperlink"/>
@@ -5100,141 +5432,163 @@
       <w:r>
         <w:t xml:space="preserve">, </w:t>
       </w:r>
+      <w:hyperlink r:id="rId16" w:history="1">
+        <w:r>
+          <w:rPr>
+            <w:rStyle w:val="Hyperlink"/>
+          </w:rPr>
+          <w:t>http://www.metabolomicscentre.ca/exchangeformats.htm</w:t>
+        </w:r>
+      </w:hyperlink>
       <w:r>
         <w:rPr>
           <w:rStyle w:val="InternetLink"/>
         </w:rPr>
-        <w:t>http://www.metabolomicscentre.ca/exchangeformats.htm</w:t>
-      </w:r>
-      <w:r>
-        <w:rPr>
-          <w:rStyle w:val="InternetLink"/>
-        </w:rPr>
         <w:t>)</w:t>
       </w:r>
       <w:r>
         <w:rPr>
           <w:lang w:val="en-GB"/>
         </w:rPr>
+        <w:t xml:space="preserve"> by J. Cruz. </w:t>
+      </w:r>
+    </w:p>
+    <w:p>
+      <w:pPr>
+        <w:tabs>
+          <w:tab w:val="left" w:pos="300"/>
+        </w:tabs>
+        <w:jc w:val="both"/>
+        <w:rPr>
+          <w:lang w:val="en-GB"/>
+        </w:rPr>
+      </w:pPr>
+      <w:r>
+        <w:t>Cosmos WP2</w:t>
+      </w:r>
+      <w:r>
+        <w:t xml:space="preserve"> started the nmrML.xsd develo</w:t>
+      </w:r>
+      <w:r>
+        <w:t xml:space="preserve">pment by modification of the </w:t>
+      </w:r>
+      <w:r>
+        <w:t>Cruz XSD predecessor</w:t>
+      </w:r>
+      <w:r>
+        <w:rPr>
+          <w:rStyle w:val="EndnoteAnchor"/>
+        </w:rPr>
+        <w:endnoteReference w:id="9"/>
+      </w:r>
+      <w:r>
+        <w:t xml:space="preserve"> and with </w:t>
+      </w:r>
+      <w:r>
+        <w:t xml:space="preserve">additional </w:t>
+      </w:r>
+      <w:r>
+        <w:t>elements and structures from the BML-NMR XSD developed by Christian Ludwig and D</w:t>
+      </w:r>
+      <w:r>
+        <w:t>.</w:t>
+      </w:r>
+      <w:r>
+        <w:t xml:space="preserve"> Rubtsov in Birmingham</w:t>
+      </w:r>
+      <w:r>
+        <w:rPr>
+          <w:rStyle w:val="EndnoteAnchor"/>
+        </w:rPr>
+        <w:endnoteReference w:id="10"/>
+      </w:r>
+      <w:r>
         <w:t xml:space="preserve">. </w:t>
       </w:r>
       <w:r>
-        <w:t>We started the nmrML.xsd development by modification of the J. Cruz XSD predecessor</w:t>
-      </w:r>
-      <w:r>
-        <w:rPr>
-          <w:rStyle w:val="EndnoteAnchor"/>
-        </w:rPr>
-        <w:endnoteReference w:id="9"/>
-      </w:r>
-      <w:r>
-        <w:t xml:space="preserve"> and with </w:t>
-      </w:r>
-      <w:r>
-        <w:t xml:space="preserve">additional </w:t>
-      </w:r>
-      <w:r>
-        <w:t>elements and structures from the BML-NMR XSD developed by Christian Ludwig and D</w:t>
-      </w:r>
-      <w:r>
+        <w:rPr>
+          <w:lang w:val="en-GB"/>
+        </w:rPr>
+        <w:t>Both these efforts were integrated by COSMOS, expanding the schema of the TMIC Group,</w:t>
+      </w:r>
+      <w:r>
+        <w:rPr>
+          <w:lang w:val="en-GB"/>
+        </w:rPr>
+        <w:t xml:space="preserve"> </w:t>
+      </w:r>
+      <w:r>
+        <w:rPr>
+          <w:lang w:val="en-GB"/>
+        </w:rPr>
+        <w:t>as it was already capturing the basic raw data and had the CV reference mechanism</w:t>
+      </w:r>
+      <w:r>
+        <w:rPr>
+          <w:lang w:val="en-GB"/>
+        </w:rPr>
+        <w:t xml:space="preserve"> (see Tab 1) already</w:t>
+      </w:r>
+      <w:r>
+        <w:rPr>
+          <w:lang w:val="en-GB"/>
+        </w:rPr>
+        <w:t xml:space="preserve"> in place. The </w:t>
+      </w:r>
+      <w:r>
+        <w:rPr>
+          <w:lang w:val="en-GB"/>
+        </w:rPr>
+        <w:t xml:space="preserve">merged </w:t>
+      </w:r>
+      <w:r>
+        <w:rPr>
+          <w:lang w:val="en-GB"/>
+        </w:rPr>
+        <w:t xml:space="preserve">successor artefact described in this document is now called nmrML and </w:t>
+      </w:r>
+      <w:r>
+        <w:rPr>
+          <w:lang w:val="en-GB"/>
+        </w:rPr>
+        <w:t>invalidat</w:t>
+      </w:r>
+      <w:r>
+        <w:rPr>
+          <w:lang w:val="en-GB"/>
+        </w:rPr>
+        <w:t>es</w:t>
+      </w:r>
+      <w:r>
+        <w:rPr>
+          <w:lang w:val="en-GB"/>
+        </w:rPr>
+        <w:t xml:space="preserve"> both predecessors</w:t>
+      </w:r>
+      <w:r>
+        <w:rPr>
+          <w:lang w:val="en-GB"/>
+        </w:rPr>
+        <w:t xml:space="preserve"> as the MSI recommended </w:t>
+      </w:r>
+      <w:r>
+        <w:rPr>
+          <w:lang w:val="en-GB"/>
+        </w:rPr>
+        <w:t xml:space="preserve">common </w:t>
+      </w:r>
+      <w:r>
+        <w:rPr>
+          <w:lang w:val="en-GB"/>
+        </w:rPr>
+        <w:t>standard</w:t>
+      </w:r>
+      <w:r>
+        <w:rPr>
+          <w:lang w:val="en-GB"/>
+        </w:rPr>
         <w:t>.</w:t>
       </w:r>
-      <w:r>
-        <w:t xml:space="preserve"> Rubtsov in Birmingham</w:t>
-      </w:r>
-      <w:r>
-        <w:rPr>
-          <w:rStyle w:val="EndnoteAnchor"/>
-        </w:rPr>
-        <w:endnoteReference w:id="10"/>
-      </w:r>
-      <w:r>
-        <w:t xml:space="preserve">. </w:t>
-      </w:r>
-      <w:r>
-        <w:rPr>
-          <w:lang w:val="en-GB"/>
-        </w:rPr>
-        <w:t>Both these efforts were integrated by COSMOS, expanding the schema and CV of the TMIC Group,</w:t>
-      </w:r>
-      <w:r>
-        <w:rPr>
-          <w:lang w:val="en-GB"/>
-        </w:rPr>
-        <w:t xml:space="preserve"> </w:t>
-      </w:r>
-      <w:r>
-        <w:rPr>
-          <w:lang w:val="en-GB"/>
-        </w:rPr>
-        <w:t>as it was already capturing the basic raw data and had the CV reference mechanism</w:t>
-      </w:r>
-      <w:r>
-        <w:rPr>
-          <w:lang w:val="en-GB"/>
-        </w:rPr>
-        <w:t xml:space="preserve"> (see Tab 1) already</w:t>
-      </w:r>
-      <w:r>
-        <w:rPr>
-          <w:lang w:val="en-GB"/>
-        </w:rPr>
-        <w:t xml:space="preserve"> in place. The </w:t>
-      </w:r>
-      <w:r>
-        <w:rPr>
-          <w:lang w:val="en-GB"/>
-        </w:rPr>
-        <w:t xml:space="preserve">merged </w:t>
-      </w:r>
-      <w:r>
-        <w:rPr>
-          <w:lang w:val="en-GB"/>
-        </w:rPr>
-        <w:t xml:space="preserve">successor artefact described in this document is now called nmrML and </w:t>
-      </w:r>
-      <w:r>
-        <w:rPr>
-          <w:lang w:val="en-GB"/>
-        </w:rPr>
-        <w:t>invalidat</w:t>
-      </w:r>
-      <w:r>
-        <w:rPr>
-          <w:lang w:val="en-GB"/>
-        </w:rPr>
-        <w:t>es</w:t>
-      </w:r>
-      <w:r>
-        <w:rPr>
-          <w:lang w:val="en-GB"/>
-        </w:rPr>
-        <w:t xml:space="preserve"> both predecessors</w:t>
-      </w:r>
-      <w:r>
-        <w:rPr>
-          <w:lang w:val="en-GB"/>
-        </w:rPr>
-        <w:t xml:space="preserve"> as the MSI recommended </w:t>
-      </w:r>
-      <w:r>
-        <w:rPr>
-          <w:lang w:val="en-GB"/>
-        </w:rPr>
-        <w:t xml:space="preserve">common </w:t>
-      </w:r>
-      <w:r>
-        <w:rPr>
-          <w:lang w:val="en-GB"/>
-        </w:rPr>
-        <w:t>standard</w:t>
-      </w:r>
-      <w:r>
-        <w:rPr>
-          <w:lang w:val="en-GB"/>
-        </w:rPr>
-        <w:t>.</w:t>
-      </w:r>
     </w:p>
     <w:p>
       <w:pPr>
@@ -5250,14 +5604,14 @@
           <w:lang w:val="en-GB"/>
         </w:rPr>
       </w:pPr>
-      <w:bookmarkStart w:id="11" w:name="_Toc373328031"/>
+      <w:bookmarkStart w:id="19" w:name="_Toc375140737"/>
       <w:r>
         <w:rPr>
           <w:lang w:val="en-GB"/>
         </w:rPr>
         <w:t>Design Philosophy</w:t>
       </w:r>
-      <w:bookmarkEnd w:id="11"/>
+      <w:bookmarkEnd w:id="19"/>
     </w:p>
     <w:p>
       <w:pPr>
@@ -5328,12 +5682,28 @@
           <w:lang w:val="en-GB"/>
         </w:rPr>
       </w:pPr>
+      <w:commentRangeStart w:id="20"/>
       <w:r>
         <w:rPr>
           <w:highlight w:val="yellow"/>
           <w:lang w:val="en-GB"/>
         </w:rPr>
-        <w:t>Keep the format simple.</w:t>
+        <w:lastRenderedPageBreak/>
+        <w:t>Keep the format simple</w:t>
+      </w:r>
+      <w:commentRangeEnd w:id="20"/>
+      <w:r>
+        <w:rPr>
+          <w:rStyle w:val="Kommentarzeichen"/>
+        </w:rPr>
+        <w:commentReference w:id="20"/>
+      </w:r>
+      <w:r>
+        <w:rPr>
+          <w:highlight w:val="yellow"/>
+          <w:lang w:val="en-GB"/>
+        </w:rPr>
+        <w:t>.</w:t>
       </w:r>
       <w:r>
         <w:rPr>
@@ -5393,7 +5763,6 @@
           <w:highlight w:val="yellow"/>
           <w:lang w:val="en-GB"/>
         </w:rPr>
-        <w:lastRenderedPageBreak/>
         <w:t>Minimize alternate ways of encoding the same information.</w:t>
       </w:r>
       <w:r>
@@ -5542,11 +5911,11 @@
       <w:pPr>
         <w:pStyle w:val="berschrift3"/>
       </w:pPr>
-      <w:bookmarkStart w:id="12" w:name="_Toc373328032"/>
+      <w:bookmarkStart w:id="21" w:name="_Toc375140738"/>
       <w:r>
         <w:t>Overall set-up</w:t>
       </w:r>
-      <w:bookmarkEnd w:id="12"/>
+      <w:bookmarkEnd w:id="21"/>
     </w:p>
     <w:p>
       <w:pPr>
@@ -5726,7 +6095,7 @@
                     </pic:cNvPicPr>
                   </pic:nvPicPr>
                   <pic:blipFill>
-                    <a:blip r:embed="rId15" cstate="print"/>
+                    <a:blip r:embed="rId17" cstate="print"/>
                     <a:srcRect/>
                     <a:stretch>
                       <a:fillRect/>
@@ -5790,28 +6159,28 @@
       <w:pPr>
         <w:pStyle w:val="berschrift3"/>
       </w:pPr>
-      <w:bookmarkStart w:id="13" w:name="_Toc373328033"/>
+      <w:bookmarkStart w:id="22" w:name="_Toc375140739"/>
       <w:r>
         <w:lastRenderedPageBreak/>
         <w:t xml:space="preserve">Data </w:t>
       </w:r>
-      <w:commentRangeStart w:id="14"/>
+      <w:commentRangeStart w:id="23"/>
       <w:r>
         <w:t xml:space="preserve">validation </w:t>
       </w:r>
-      <w:commentRangeEnd w:id="14"/>
+      <w:commentRangeEnd w:id="23"/>
       <w:r>
         <w:rPr>
           <w:rStyle w:val="Kommentarzeichen"/>
           <w:rFonts w:ascii="Arial" w:hAnsi="Arial" w:cs="Times New Roman"/>
           <w:bCs w:val="0"/>
         </w:rPr>
-        <w:commentReference w:id="14"/>
+        <w:commentReference w:id="23"/>
       </w:r>
       <w:r>
         <w:t>by means of validator software and CV-to-XSD mapping files</w:t>
       </w:r>
-      <w:bookmarkEnd w:id="13"/>
+      <w:bookmarkEnd w:id="22"/>
     </w:p>
     <w:p>
       <w:pPr>
@@ -5872,14 +6241,14 @@
     <w:p/>
     <w:p/>
     <w:p>
-      <w:commentRangeStart w:id="16"/>
+      <w:commentRangeStart w:id="24"/>
       <w:r>
         <w:rPr>
           <w:noProof/>
         </w:rPr>
         <w:drawing>
-          <wp:inline distT="0" distB="0" distL="0" distR="0" wp14:anchorId="4CC5B765" wp14:editId="58196938">
-            <wp:extent cx="4572638" cy="3429479"/>
+          <wp:inline distT="0" distB="0" distL="0" distR="0" wp14:anchorId="4CC5B765" wp14:editId="43FE5939">
+            <wp:extent cx="4809600" cy="3607200"/>
             <wp:effectExtent l="0" t="0" r="0" b="0"/>
             <wp:docPr id="1" name="Grafik 1"/>
             <wp:cNvGraphicFramePr>
@@ -5893,7 +6262,7 @@
                     <pic:cNvPicPr/>
                   </pic:nvPicPr>
                   <pic:blipFill>
-                    <a:blip r:embed="rId16"/>
+                    <a:blip r:embed="rId18"/>
                     <a:stretch>
                       <a:fillRect/>
                     </a:stretch>
@@ -5901,7 +6270,7 @@
                   <pic:spPr>
                     <a:xfrm>
                       <a:off x="0" y="0"/>
-                      <a:ext cx="4572638" cy="3429479"/>
+                      <a:ext cx="4816651" cy="3612489"/>
                     </a:xfrm>
                     <a:prstGeom prst="rect">
                       <a:avLst/>
@@ -5913,12 +6282,12 @@
           </wp:inline>
         </w:drawing>
       </w:r>
-      <w:commentRangeEnd w:id="16"/>
+      <w:commentRangeEnd w:id="24"/>
       <w:r>
         <w:rPr>
           <w:rStyle w:val="Kommentarzeichen"/>
         </w:rPr>
-        <w:commentReference w:id="16"/>
+        <w:commentReference w:id="24"/>
       </w:r>
     </w:p>
     <w:p>
@@ -5945,17 +6314,17 @@
       </w:r>
     </w:p>
     <w:p>
-      <w:bookmarkStart w:id="17" w:name="h.jaizcznjwnbj"/>
-      <w:bookmarkEnd w:id="17"/>
-    </w:p>
-    <w:p>
-      <w:pPr>
-        <w:rPr>
-          <w:lang w:val="en-GB"/>
-        </w:rPr>
-      </w:pPr>
-      <w:bookmarkStart w:id="18" w:name="h.xvhoa9johta9"/>
-      <w:bookmarkEnd w:id="18"/>
+      <w:bookmarkStart w:id="25" w:name="h.jaizcznjwnbj"/>
+      <w:bookmarkEnd w:id="25"/>
+    </w:p>
+    <w:p>
+      <w:pPr>
+        <w:rPr>
+          <w:lang w:val="en-GB"/>
+        </w:rPr>
+      </w:pPr>
+      <w:bookmarkStart w:id="26" w:name="h.xvhoa9johta9"/>
+      <w:bookmarkEnd w:id="26"/>
     </w:p>
     <w:p>
       <w:pPr>
@@ -5964,14 +6333,14 @@
           <w:lang w:val="en-GB"/>
         </w:rPr>
       </w:pPr>
-      <w:bookmarkStart w:id="19" w:name="_Toc373328034"/>
+      <w:bookmarkStart w:id="27" w:name="_Toc375140740"/>
       <w:r>
         <w:rPr>
           <w:lang w:val="en-GB"/>
         </w:rPr>
         <w:t>Competency Questions for CV development</w:t>
       </w:r>
-      <w:bookmarkEnd w:id="19"/>
+      <w:bookmarkEnd w:id="27"/>
     </w:p>
     <w:p>
       <w:pPr>
@@ -5993,19 +6362,19 @@
         </w:rPr>
         <w:t xml:space="preserve">A set of </w:t>
       </w:r>
-      <w:commentRangeStart w:id="20"/>
+      <w:commentRangeStart w:id="28"/>
       <w:r>
         <w:rPr>
           <w:lang w:val="en-GB"/>
         </w:rPr>
         <w:t>Competency Questions (CQ) was defined for nmrCV &amp; nmrML</w:t>
       </w:r>
-      <w:commentRangeEnd w:id="20"/>
+      <w:commentRangeEnd w:id="28"/>
       <w:r>
         <w:rPr>
           <w:rStyle w:val="Kommentarzeichen"/>
         </w:rPr>
-        <w:commentReference w:id="20"/>
+        <w:commentReference w:id="28"/>
       </w:r>
       <w:r>
         <w:rPr>
@@ -6262,7 +6631,7 @@
           <w:lang w:val="en-GB"/>
         </w:rPr>
       </w:pPr>
-      <w:bookmarkStart w:id="21" w:name="_Toc373328035"/>
+      <w:bookmarkStart w:id="29" w:name="_Toc375140741"/>
       <w:r>
         <w:rPr>
           <w:lang w:val="en-GB"/>
@@ -6281,7 +6650,7 @@
         </w:rPr>
         <w:t>and software availability</w:t>
       </w:r>
-      <w:bookmarkEnd w:id="21"/>
+      <w:bookmarkEnd w:id="29"/>
     </w:p>
     <w:p>
       <w:pPr>
@@ -6396,7 +6765,7 @@
           <w:lang w:val="en-GB"/>
         </w:rPr>
       </w:pPr>
-      <w:commentRangeStart w:id="22"/>
+      <w:commentRangeStart w:id="30"/>
       <w:r>
         <w:rPr>
           <w:lang w:val="en-GB"/>
@@ -6523,12 +6892,12 @@
         </w:rPr>
         <w:t xml:space="preserve"> of files.</w:t>
       </w:r>
-      <w:commentRangeEnd w:id="22"/>
+      <w:commentRangeEnd w:id="30"/>
       <w:r>
         <w:rPr>
           <w:rStyle w:val="Kommentarzeichen"/>
         </w:rPr>
-        <w:commentReference w:id="22"/>
+        <w:commentReference w:id="30"/>
       </w:r>
     </w:p>
     <w:p>
@@ -6652,14 +7021,14 @@
           <w:lang w:val="en-GB"/>
         </w:rPr>
       </w:pPr>
-      <w:bookmarkStart w:id="23" w:name="_Toc373328036"/>
+      <w:bookmarkStart w:id="31" w:name="_Toc375140742"/>
       <w:r>
         <w:rPr>
           <w:lang w:val="en-GB"/>
         </w:rPr>
         <w:t>Implementation of the Format</w:t>
       </w:r>
-      <w:bookmarkEnd w:id="23"/>
+      <w:bookmarkEnd w:id="31"/>
     </w:p>
     <w:p>
       <w:pPr>
@@ -6682,20 +7051,20 @@
           <w:lang w:val="en-GB"/>
         </w:rPr>
       </w:pPr>
-      <w:bookmarkStart w:id="24" w:name="_Ref116790912"/>
-      <w:bookmarkStart w:id="25" w:name="_Toc118017563"/>
-      <w:bookmarkStart w:id="26" w:name="_Toc156877857"/>
-      <w:bookmarkStart w:id="27" w:name="_Toc373328037"/>
+      <w:bookmarkStart w:id="32" w:name="_Ref116790912"/>
+      <w:bookmarkStart w:id="33" w:name="_Toc118017563"/>
+      <w:bookmarkStart w:id="34" w:name="_Toc156877857"/>
+      <w:bookmarkStart w:id="35" w:name="_Toc375140743"/>
       <w:r>
         <w:rPr>
           <w:lang w:val="en-GB"/>
         </w:rPr>
         <w:t>Concepts and Terminology</w:t>
       </w:r>
-      <w:bookmarkEnd w:id="24"/>
-      <w:bookmarkEnd w:id="25"/>
-      <w:bookmarkEnd w:id="26"/>
-      <w:bookmarkEnd w:id="27"/>
+      <w:bookmarkEnd w:id="32"/>
+      <w:bookmarkEnd w:id="33"/>
+      <w:bookmarkEnd w:id="34"/>
+      <w:bookmarkEnd w:id="35"/>
     </w:p>
     <w:p>
       <w:pPr>
@@ -6747,7 +7116,7 @@
         </w:rPr>
         <w:t>, namely XML Schema (</w:t>
       </w:r>
-      <w:hyperlink r:id="rId17" w:history="1">
+      <w:hyperlink r:id="rId19" w:history="1">
         <w:r>
           <w:rPr>
             <w:rStyle w:val="Hyperlink"/>
@@ -6768,19 +7137,19 @@
         </w:rPr>
         <w:t xml:space="preserve"> for the XSD part of the standard </w:t>
       </w:r>
-      <w:commentRangeStart w:id="28"/>
+      <w:commentRangeStart w:id="36"/>
       <w:r>
         <w:rPr>
           <w:lang w:val="en-GB"/>
         </w:rPr>
         <w:t>and OWL, which is an XML application, for the CV part of the standard.</w:t>
       </w:r>
-      <w:commentRangeEnd w:id="28"/>
+      <w:commentRangeEnd w:id="36"/>
       <w:r>
         <w:rPr>
           <w:rStyle w:val="Kommentarzeichen"/>
         </w:rPr>
-        <w:commentReference w:id="28"/>
+        <w:commentReference w:id="36"/>
       </w:r>
     </w:p>
     <w:p>
@@ -6861,14 +7230,14 @@
           <w:lang w:val="en-GB"/>
         </w:rPr>
       </w:pPr>
-      <w:bookmarkStart w:id="29" w:name="_Toc373328038"/>
+      <w:bookmarkStart w:id="37" w:name="_Toc375140744"/>
       <w:r>
         <w:rPr>
           <w:lang w:val="en-GB"/>
         </w:rPr>
         <w:t>The nmrML XSD</w:t>
       </w:r>
-      <w:bookmarkEnd w:id="29"/>
+      <w:bookmarkEnd w:id="37"/>
     </w:p>
     <w:p>
       <w:pPr>
@@ -6923,7 +7292,7 @@
                     </pic:cNvPicPr>
                   </pic:nvPicPr>
                   <pic:blipFill>
-                    <a:blip r:embed="rId18" cstate="print"/>
+                    <a:blip r:embed="rId20" cstate="print"/>
                     <a:srcRect/>
                     <a:stretch>
                       <a:fillRect/>
@@ -7053,30 +7422,6 @@
       </w:pPr>
       <w:r>
         <w:t>The terms are better maintained by a fast reacting NMR user community</w:t>
-      </w:r>
-    </w:p>
-    <w:p>
-      <w:pPr>
-        <w:numPr>
-          <w:ilvl w:val="0"/>
-          <w:numId w:val="28"/>
-        </w:numPr>
-        <w:tabs>
-          <w:tab w:val="left" w:pos="300"/>
-        </w:tabs>
-        <w:spacing w:line="276" w:lineRule="auto"/>
-        <w:jc w:val="both"/>
-      </w:pPr>
-      <w:commentRangeStart w:id="30"/>
-      <w:r>
-        <w:t>The terms reside at the domains’ leaf node level</w:t>
-      </w:r>
-      <w:commentRangeEnd w:id="30"/>
-      <w:r>
-        <w:rPr>
-          <w:rStyle w:val="Kommentarzeichen"/>
-        </w:rPr>
-        <w:commentReference w:id="30"/>
       </w:r>
     </w:p>
     <w:p>
@@ -7425,7 +7770,6 @@
               <w:spacing w:line="276" w:lineRule="auto"/>
               <w:jc w:val="both"/>
             </w:pPr>
-            <w:commentRangeStart w:id="31"/>
             <w:r>
               <w:t>E</w:t>
             </w:r>
@@ -7442,21 +7786,7 @@
               <w:t xml:space="preserve">type </w:t>
             </w:r>
             <w:r>
-              <w:t xml:space="preserve">hold </w:t>
-            </w:r>
-            <w:commentRangeEnd w:id="31"/>
-            <w:r>
-              <w:rPr>
-                <w:rStyle w:val="Kommentarzeichen"/>
-              </w:rPr>
-              <w:commentReference w:id="31"/>
-            </w:r>
-            <w:r>
-              <w:t xml:space="preserve">additional data or annotation as a simple CV term with no further values (Parameters) associated with it. Only controlled CV terms </w:t>
-            </w:r>
-            <w:r>
-              <w:lastRenderedPageBreak/>
-              <w:t>are allowed here.</w:t>
+              <w:t>hold additional data or annotation as a simple CV term with no further values (Parameters) associated with it. Only controlled CV terms are allowed here.</w:t>
             </w:r>
           </w:p>
         </w:tc>
@@ -7486,7 +7816,6 @@
               <w:rPr>
                 <w:i/>
               </w:rPr>
-              <w:lastRenderedPageBreak/>
               <w:t>CVRef, accession, name</w:t>
             </w:r>
           </w:p>
@@ -7514,11 +7843,11 @@
               <w:jc w:val="both"/>
             </w:pPr>
             <w:r>
-              <w:t xml:space="preserve">The “CVRef” attribute contains an id unique to the XML instance that is defined in the cvList element. This allows for multiple CVs to be referenced unambiguously. The </w:t>
+              <w:t xml:space="preserve">The “CVRef” attribute contains an id unique to the XML instance that is defined in the cvList element. This allows for multiple CVs to be referenced unambiguously. The “accession” attribute contains the ID of </w:t>
             </w:r>
             <w:r>
               <w:lastRenderedPageBreak/>
-              <w:t>“accession” attribute contains the ID of the CVterm which is unique within the CV. The “name” attribute contains the term which allows using the term in a program (for example displaying it to a user) without requiring the CV file to be downloaded and parsed.</w:t>
+              <w:t>the CVterm which is unique within the CV. The “name” attribute contains the term which allows using the term in a program (for example displaying it to a user) without requiring the CV file to be downloaded and parsed.</w:t>
             </w:r>
           </w:p>
         </w:tc>
@@ -8094,6 +8423,7 @@
         <w:jc w:val="both"/>
       </w:pPr>
       <w:r>
+        <w:lastRenderedPageBreak/>
         <w:t>Reference</w:t>
       </w:r>
       <w:r>
@@ -8123,10 +8453,10 @@
         <w:pStyle w:val="Beschriftung"/>
         <w:jc w:val="center"/>
       </w:pPr>
-      <w:bookmarkStart w:id="32" w:name="h.6lwqdpw6km0x"/>
-      <w:bookmarkStart w:id="33" w:name="h.57qe2wpxgoxw"/>
-      <w:bookmarkEnd w:id="32"/>
-      <w:bookmarkEnd w:id="33"/>
+      <w:bookmarkStart w:id="38" w:name="h.6lwqdpw6km0x"/>
+      <w:bookmarkStart w:id="39" w:name="h.57qe2wpxgoxw"/>
+      <w:bookmarkEnd w:id="38"/>
+      <w:bookmarkEnd w:id="39"/>
       <w:r>
         <w:rPr>
           <w:noProof/>
@@ -8149,7 +8479,7 @@
                     </pic:cNvPicPr>
                   </pic:nvPicPr>
                   <pic:blipFill>
-                    <a:blip r:embed="rId19" cstate="print"/>
+                    <a:blip r:embed="rId21" cstate="print"/>
                     <a:srcRect/>
                     <a:stretch>
                       <a:fillRect/>
@@ -8184,8 +8514,8 @@
         <w:spacing w:line="276" w:lineRule="auto"/>
         <w:jc w:val="both"/>
       </w:pPr>
-      <w:bookmarkStart w:id="34" w:name="h.uzb4olup7pk8"/>
-      <w:bookmarkEnd w:id="34"/>
+      <w:bookmarkStart w:id="40" w:name="h.uzb4olup7pk8"/>
+      <w:bookmarkEnd w:id="40"/>
       <w:r>
         <w:rPr>
           <w:b w:val="0"/>
@@ -8212,8 +8542,8 @@
       <w:r>
         <w:t xml:space="preserve">An example of how a CV term is used in an example XML instance can be found in Fig. 6. </w:t>
       </w:r>
-      <w:bookmarkStart w:id="35" w:name="h.rgp03fins4oz"/>
-      <w:bookmarkEnd w:id="35"/>
+      <w:bookmarkStart w:id="41" w:name="h.rgp03fins4oz"/>
+      <w:bookmarkEnd w:id="41"/>
     </w:p>
     <w:p>
       <w:pPr>
@@ -8242,7 +8572,7 @@
                     </pic:cNvPicPr>
                   </pic:nvPicPr>
                   <pic:blipFill>
-                    <a:blip r:embed="rId20" cstate="print"/>
+                    <a:blip r:embed="rId22" cstate="print"/>
                     <a:srcRect/>
                     <a:stretch>
                       <a:fillRect/>
@@ -8274,12 +8604,9 @@
     <w:p>
       <w:pPr>
         <w:jc w:val="both"/>
-        <w:rPr>
-          <w:ins w:id="36" w:author="dschober" w:date="2013-12-05T12:41:00Z"/>
-        </w:rPr>
-      </w:pPr>
-      <w:bookmarkStart w:id="37" w:name="h.hen641lm2qds"/>
-      <w:bookmarkEnd w:id="37"/>
+      </w:pPr>
+      <w:bookmarkStart w:id="42" w:name="h.hen641lm2qds"/>
+      <w:bookmarkEnd w:id="42"/>
       <w:r>
         <w:rPr>
           <w:b/>
@@ -8302,16 +8629,12 @@
     <w:p>
       <w:pPr>
         <w:jc w:val="both"/>
-        <w:rPr>
-          <w:ins w:id="38" w:author="dschober" w:date="2013-12-05T12:41:00Z"/>
-        </w:rPr>
       </w:pPr>
     </w:p>
     <w:p>
       <w:pPr>
         <w:jc w:val="both"/>
         <w:rPr>
-          <w:ins w:id="39" w:author="dschober" w:date="2013-12-05T14:08:00Z"/>
           <w:rFonts w:cs="Arial"/>
           <w:i/>
           <w:iCs/>
@@ -8320,19 +8643,18 @@
           <w:szCs w:val="23"/>
         </w:rPr>
       </w:pPr>
-      <w:ins w:id="40" w:author="dschober" w:date="2013-12-05T12:41:00Z">
-        <w:r>
-          <w:rPr>
-            <w:rFonts w:cs="Arial"/>
-            <w:i/>
-            <w:iCs/>
-            <w:color w:val="000000"/>
-            <w:sz w:val="23"/>
-            <w:szCs w:val="23"/>
-          </w:rPr>
-          <w:t>Further XSD design principles</w:t>
-        </w:r>
-      </w:ins>
+      <w:commentRangeStart w:id="43"/>
+      <w:r>
+        <w:rPr>
+          <w:rFonts w:cs="Arial"/>
+          <w:i/>
+          <w:iCs/>
+          <w:color w:val="000000"/>
+          <w:sz w:val="23"/>
+          <w:szCs w:val="23"/>
+        </w:rPr>
+        <w:t>Further XSD design principles</w:t>
+      </w:r>
     </w:p>
     <w:p>
       <w:pPr>
@@ -8343,37 +8665,21 @@
         </w:numPr>
         <w:jc w:val="both"/>
         <w:rPr>
-          <w:ins w:id="41" w:author="dschober" w:date="2013-12-05T12:41:00Z"/>
           <w:rFonts w:cs="Arial"/>
           <w:color w:val="000000"/>
           <w:sz w:val="23"/>
           <w:szCs w:val="23"/>
-          <w:rPrChange w:id="42" w:author="dschober" w:date="2013-12-05T14:08:00Z">
-            <w:rPr>
-              <w:ins w:id="43" w:author="dschober" w:date="2013-12-05T12:41:00Z"/>
-            </w:rPr>
-          </w:rPrChange>
-        </w:rPr>
-        <w:pPrChange w:id="44" w:author="dschober" w:date="2013-12-05T14:08:00Z">
-          <w:pPr>
-            <w:jc w:val="both"/>
-          </w:pPr>
-        </w:pPrChange>
-      </w:pPr>
-      <w:ins w:id="45" w:author="dschober" w:date="2013-12-05T14:08:00Z">
-        <w:r>
-          <w:rPr>
-            <w:rFonts w:cs="Arial"/>
-            <w:color w:val="000000"/>
-            <w:sz w:val="23"/>
-            <w:szCs w:val="23"/>
-            <w:rPrChange w:id="46" w:author="dschober" w:date="2013-12-05T14:08:00Z">
-              <w:rPr/>
-            </w:rPrChange>
-          </w:rPr>
-          <w:t>The large binary FID data is stored in the xml at the end of the file in order to allow researchers to look at the first part of the file which contains the more human readable data</w:t>
-        </w:r>
-      </w:ins>
+        </w:rPr>
+      </w:pPr>
+      <w:r>
+        <w:rPr>
+          <w:rFonts w:cs="Arial"/>
+          <w:color w:val="000000"/>
+          <w:sz w:val="23"/>
+          <w:szCs w:val="23"/>
+        </w:rPr>
+        <w:t>The large binary FID data is stored in the xml at the end of the file in order to allow researchers to look at the first part of the file which contains the more human readable data</w:t>
+      </w:r>
     </w:p>
     <w:p>
       <w:pPr>
@@ -8383,128 +8689,59 @@
           <w:numId w:val="36"/>
         </w:numPr>
         <w:jc w:val="both"/>
-        <w:rPr>
-          <w:ins w:id="47" w:author="dschober" w:date="2013-12-05T14:08:00Z"/>
-          <w:rPrChange w:id="48" w:author="dschober" w:date="2013-12-05T14:08:00Z">
-            <w:rPr>
-              <w:ins w:id="49" w:author="dschober" w:date="2013-12-05T14:08:00Z"/>
-              <w:rFonts w:cs="Arial"/>
-              <w:i/>
-              <w:iCs/>
-              <w:color w:val="000000"/>
-              <w:sz w:val="23"/>
-              <w:szCs w:val="23"/>
-            </w:rPr>
-          </w:rPrChange>
-        </w:rPr>
-        <w:pPrChange w:id="50" w:author="dschober" w:date="2013-12-05T14:08:00Z">
-          <w:pPr>
-            <w:jc w:val="both"/>
-          </w:pPr>
-        </w:pPrChange>
-      </w:pPr>
-      <w:ins w:id="51" w:author="dschober" w:date="2013-12-05T12:41:00Z">
-        <w:r>
-          <w:rPr>
-            <w:rFonts w:cs="Arial"/>
-            <w:i/>
-            <w:iCs/>
-            <w:color w:val="000000"/>
-            <w:sz w:val="23"/>
-            <w:szCs w:val="23"/>
-            <w:rPrChange w:id="52" w:author="dschober" w:date="2013-12-05T14:08:00Z">
-              <w:rPr/>
-            </w:rPrChange>
-          </w:rPr>
-          <w:t>The Element descriptions were added as annotations to help rendering the schema self-explanatory and intuitive. To foster element selection we added</w:t>
-        </w:r>
-        <w:r>
-          <w:rPr>
-            <w:rFonts w:cs="Arial"/>
-            <w:i/>
-            <w:iCs/>
-            <w:color w:val="000000"/>
-            <w:sz w:val="23"/>
-            <w:szCs w:val="23"/>
-            <w:rPrChange w:id="53" w:author="dschober" w:date="2013-12-05T14:08:00Z">
-              <w:rPr/>
-            </w:rPrChange>
-          </w:rPr>
-          <w:t xml:space="preserve"> a synonym field per XSD element (as we capture synonyms for the CV). These are useful user entry points</w:t>
-        </w:r>
-      </w:ins>
-      <w:ins w:id="54" w:author="dschober" w:date="2013-12-05T12:43:00Z">
-        <w:r>
-          <w:rPr>
-            <w:rFonts w:cs="Arial"/>
-            <w:i/>
-            <w:iCs/>
-            <w:color w:val="000000"/>
-            <w:sz w:val="23"/>
-            <w:szCs w:val="23"/>
-            <w:rPrChange w:id="55" w:author="dschober" w:date="2013-12-05T14:08:00Z">
-              <w:rPr/>
-            </w:rPrChange>
-          </w:rPr>
-          <w:t xml:space="preserve"> when searching for suitable annotations.</w:t>
-        </w:r>
-      </w:ins>
-    </w:p>
-    <w:p>
-      <w:pPr>
-        <w:pStyle w:val="Listenabsatz"/>
-        <w:numPr>
-          <w:ilvl w:val="0"/>
-          <w:numId w:val="36"/>
-        </w:numPr>
+      </w:pPr>
+      <w:r>
+        <w:rPr>
+          <w:rFonts w:cs="Arial"/>
+          <w:iCs/>
+          <w:color w:val="000000"/>
+          <w:sz w:val="23"/>
+          <w:szCs w:val="23"/>
+        </w:rPr>
+        <w:t>The Element descriptions were added as annotations to help rendering the schema self-explanatory and intuitive. To foster element selection we added</w:t>
+      </w:r>
+      <w:r>
+        <w:rPr>
+          <w:rFonts w:cs="Arial"/>
+          <w:iCs/>
+          <w:color w:val="000000"/>
+          <w:sz w:val="23"/>
+          <w:szCs w:val="23"/>
+        </w:rPr>
+        <w:t xml:space="preserve"> a synonym field per XSD element (as we capture synonyms for the CV). These are useful user entry points</w:t>
+      </w:r>
+      <w:r>
+        <w:rPr>
+          <w:rFonts w:cs="Arial"/>
+          <w:iCs/>
+          <w:color w:val="000000"/>
+          <w:sz w:val="23"/>
+          <w:szCs w:val="23"/>
+        </w:rPr>
+        <w:t xml:space="preserve"> when searching for suitable annotations.</w:t>
+      </w:r>
+    </w:p>
+    <w:p>
+      <w:pPr>
+        <w:ind w:left="720"/>
         <w:jc w:val="both"/>
-        <w:pPrChange w:id="56" w:author="dschober" w:date="2013-12-05T14:08:00Z">
-          <w:pPr>
-            <w:jc w:val="both"/>
-          </w:pPr>
-        </w:pPrChange>
-      </w:pPr>
+      </w:pPr>
+      <w:r>
+        <w:t>…</w:t>
+      </w:r>
+      <w:commentRangeEnd w:id="43"/>
+      <w:r>
+        <w:rPr>
+          <w:rStyle w:val="Kommentarzeichen"/>
+        </w:rPr>
+        <w:commentReference w:id="43"/>
+      </w:r>
     </w:p>
     <w:p>
       <w:pPr>
         <w:spacing w:line="276" w:lineRule="auto"/>
         <w:ind w:left="720"/>
         <w:contextualSpacing/>
-        <w:rPr>
-          <w:ins w:id="57" w:author="dschober" w:date="2013-12-05T16:29:00Z"/>
-        </w:rPr>
-        <w:pPrChange w:id="58" w:author="dschober" w:date="2013-12-05T16:29:00Z">
-          <w:pPr>
-            <w:numPr>
-              <w:ilvl w:val="1"/>
-              <w:numId w:val="36"/>
-            </w:numPr>
-            <w:spacing w:line="276" w:lineRule="auto"/>
-            <w:ind w:left="1440" w:hanging="360"/>
-            <w:contextualSpacing/>
-          </w:pPr>
-        </w:pPrChange>
-      </w:pPr>
-    </w:p>
-    <w:p>
-      <w:pPr>
-        <w:spacing w:line="276" w:lineRule="auto"/>
-        <w:ind w:left="720"/>
-        <w:contextualSpacing/>
-        <w:rPr>
-          <w:ins w:id="59" w:author="dschober" w:date="2013-12-05T16:29:00Z"/>
-        </w:rPr>
-        <w:pPrChange w:id="60" w:author="dschober" w:date="2013-12-05T16:29:00Z">
-          <w:pPr>
-            <w:numPr>
-              <w:ilvl w:val="1"/>
-              <w:numId w:val="36"/>
-            </w:numPr>
-            <w:spacing w:line="276" w:lineRule="auto"/>
-            <w:ind w:left="1440" w:hanging="360"/>
-            <w:contextualSpacing/>
-          </w:pPr>
-        </w:pPrChange>
       </w:pPr>
     </w:p>
     <w:p>
@@ -8515,29 +8752,10 @@
         </w:numPr>
         <w:spacing w:line="276" w:lineRule="auto"/>
         <w:contextualSpacing/>
-        <w:rPr>
-          <w:ins w:id="61" w:author="dschober" w:date="2013-12-05T16:28:00Z"/>
-        </w:rPr>
-        <w:pPrChange w:id="62" w:author="dschober" w:date="2013-12-05T16:29:00Z">
-          <w:pPr>
-            <w:numPr>
-              <w:ilvl w:val="1"/>
-              <w:numId w:val="36"/>
-            </w:numPr>
-            <w:spacing w:line="276" w:lineRule="auto"/>
-            <w:ind w:left="1440" w:hanging="360"/>
-            <w:contextualSpacing/>
-          </w:pPr>
-        </w:pPrChange>
-      </w:pPr>
-      <w:ins w:id="63" w:author="dschober" w:date="2013-12-05T16:28:00Z">
-        <w:r>
-          <w:t xml:space="preserve">ML and </w:t>
-        </w:r>
-        <w:r>
-          <w:t>CV versioning and release policy</w:t>
-        </w:r>
-      </w:ins>
+      </w:pPr>
+      <w:r>
+        <w:t>ML and CV versioning and release policy</w:t>
+      </w:r>
     </w:p>
     <w:p>
       <w:pPr>
@@ -8547,15 +8765,10 @@
         </w:numPr>
         <w:spacing w:line="276" w:lineRule="auto"/>
         <w:contextualSpacing/>
-        <w:rPr>
-          <w:ins w:id="64" w:author="dschober" w:date="2013-12-05T16:28:00Z"/>
-        </w:rPr>
-      </w:pPr>
-      <w:ins w:id="65" w:author="dschober" w:date="2013-12-05T16:28:00Z">
-        <w:r>
-          <w:t>pre-release checks (script based?)</w:t>
-        </w:r>
-      </w:ins>
+      </w:pPr>
+      <w:r>
+        <w:t>pre-release checks (script based?)</w:t>
+      </w:r>
     </w:p>
     <w:p>
       <w:pPr>
@@ -8579,8 +8792,8 @@
         </w:rPr>
         <w:t>Example implementations</w:t>
       </w:r>
-      <w:bookmarkStart w:id="66" w:name="h.ia6spdh4fg5x"/>
-      <w:bookmarkEnd w:id="66"/>
+      <w:bookmarkStart w:id="44" w:name="h.ia6spdh4fg5x"/>
+      <w:bookmarkEnd w:id="44"/>
       <w:r>
         <w:rPr>
           <w:b/>
@@ -8745,7 +8958,7 @@
       <w:pPr>
         <w:pStyle w:val="nobreak"/>
       </w:pPr>
-      <w:commentRangeStart w:id="67"/>
+      <w:commentRangeStart w:id="45"/>
       <w:r>
         <w:rPr>
           <w:b/>
@@ -8753,12 +8966,12 @@
         <w:lastRenderedPageBreak/>
         <w:t>Example 1</w:t>
       </w:r>
-      <w:commentRangeEnd w:id="67"/>
+      <w:commentRangeEnd w:id="45"/>
       <w:r>
         <w:rPr>
           <w:rStyle w:val="Kommentarzeichen"/>
         </w:rPr>
-        <w:commentReference w:id="67"/>
+        <w:commentReference w:id="45"/>
       </w:r>
       <w:r>
         <w:rPr>
@@ -8769,7 +8982,7 @@
       <w:r>
         <w:t xml:space="preserve">At first we analyzed, if our schema compensated for all data required by the original predecessor. The original J. Cruz nmrML XML example was taken from </w:t>
       </w:r>
-      <w:hyperlink r:id="rId21">
+      <w:hyperlink r:id="rId23">
         <w:r>
           <w:rPr>
             <w:rStyle w:val="Hyperlink"/>
@@ -8780,11 +8993,11 @@
       <w:r>
         <w:t xml:space="preserve"> and was transliterated into an nmrML XML instance (see Fig. 6) </w:t>
       </w:r>
-      <w:commentRangeStart w:id="68"/>
+      <w:commentRangeStart w:id="46"/>
       <w:r>
         <w:t xml:space="preserve">generated via Oxygen as described at </w:t>
       </w:r>
-      <w:hyperlink r:id="rId22">
+      <w:hyperlink r:id="rId24">
         <w:r>
           <w:rPr>
             <w:rStyle w:val="Hyperlink"/>
@@ -8792,12 +9005,12 @@
           <w:t>http://www.oxygenxml.com/doc/ug-editor/topics/xml-schema-instance-generator.html</w:t>
         </w:r>
       </w:hyperlink>
-      <w:commentRangeEnd w:id="68"/>
+      <w:commentRangeEnd w:id="46"/>
       <w:r>
         <w:rPr>
           <w:rStyle w:val="Kommentarzeichen"/>
         </w:rPr>
-        <w:commentReference w:id="68"/>
+        <w:commentReference w:id="46"/>
       </w:r>
     </w:p>
     <w:p>
@@ -8826,7 +9039,7 @@
       <w:r>
         <w:t>An example was created from a reference spectrum obtained from HMDB (</w:t>
       </w:r>
-      <w:hyperlink r:id="rId23">
+      <w:hyperlink r:id="rId25">
         <w:r>
           <w:rPr>
             <w:rStyle w:val="Hyperlink"/>
@@ -8922,7 +9135,7 @@
                     </pic:cNvPicPr>
                   </pic:nvPicPr>
                   <pic:blipFill>
-                    <a:blip r:embed="rId24" cstate="print"/>
+                    <a:blip r:embed="rId26" cstate="print"/>
                     <a:srcRect/>
                     <a:stretch>
                       <a:fillRect/>
@@ -8978,7 +9191,7 @@
                     </pic:cNvPicPr>
                   </pic:nvPicPr>
                   <pic:blipFill>
-                    <a:blip r:embed="rId25" cstate="print"/>
+                    <a:blip r:embed="rId27" cstate="print"/>
                     <a:srcRect/>
                     <a:stretch>
                       <a:fillRect/>
@@ -9049,17 +9262,17 @@
           <w:lang w:val="en-GB"/>
         </w:rPr>
       </w:pPr>
-      <w:bookmarkStart w:id="69" w:name="_Ref116790953"/>
-      <w:bookmarkStart w:id="70" w:name="_Toc118017564"/>
-      <w:bookmarkStart w:id="71" w:name="_Toc156877858"/>
-      <w:bookmarkStart w:id="72" w:name="_Toc373328039"/>
+      <w:bookmarkStart w:id="47" w:name="_Ref116790953"/>
+      <w:bookmarkStart w:id="48" w:name="_Toc118017564"/>
+      <w:bookmarkStart w:id="49" w:name="_Toc156877858"/>
+      <w:bookmarkStart w:id="50" w:name="_Toc375140745"/>
       <w:r>
         <w:rPr>
           <w:lang w:val="en-GB"/>
         </w:rPr>
         <w:t xml:space="preserve">Relationship to </w:t>
       </w:r>
-      <w:commentRangeStart w:id="73"/>
+      <w:commentRangeStart w:id="51"/>
       <w:r>
         <w:rPr>
           <w:lang w:val="en-GB"/>
@@ -9078,10 +9291,10 @@
         </w:rPr>
         <w:t>Specifications</w:t>
       </w:r>
-      <w:bookmarkEnd w:id="69"/>
-      <w:bookmarkEnd w:id="70"/>
-      <w:bookmarkEnd w:id="71"/>
-      <w:commentRangeEnd w:id="73"/>
+      <w:bookmarkEnd w:id="47"/>
+      <w:bookmarkEnd w:id="48"/>
+      <w:bookmarkEnd w:id="49"/>
+      <w:commentRangeEnd w:id="51"/>
       <w:r>
         <w:rPr>
           <w:rStyle w:val="Kommentarzeichen"/>
@@ -9089,9 +9302,9 @@
           <w:bCs w:val="0"/>
           <w:iCs w:val="0"/>
         </w:rPr>
-        <w:commentReference w:id="73"/>
-      </w:r>
-      <w:bookmarkEnd w:id="72"/>
+        <w:commentReference w:id="51"/>
+      </w:r>
+      <w:bookmarkEnd w:id="50"/>
     </w:p>
     <w:p>
       <w:pPr>
@@ -9288,7 +9501,7 @@
       <w:r>
         <w:t xml:space="preserve"> </w:t>
       </w:r>
-      <w:hyperlink r:id="rId26" w:history="1">
+      <w:hyperlink r:id="rId28" w:history="1">
         <w:r>
           <w:rPr>
             <w:rStyle w:val="Hyperlink"/>
@@ -9320,7 +9533,7 @@
         </w:rPr>
         <w:t xml:space="preserve">MI NMR: </w:t>
       </w:r>
-      <w:hyperlink r:id="rId27" w:history="1">
+      <w:hyperlink r:id="rId29" w:history="1">
         <w:r>
           <w:rPr>
             <w:rStyle w:val="Hyperlink"/>
@@ -9448,7 +9661,7 @@
         </w:rPr>
         <w:t xml:space="preserve">ARMET: ( </w:t>
       </w:r>
-      <w:hyperlink r:id="rId28" w:history="1">
+      <w:hyperlink r:id="rId30" w:history="1">
         <w:r>
           <w:rPr>
             <w:rStyle w:val="Hyperlink"/>
@@ -9653,6 +9866,12 @@
         </w:rPr>
         <w:t>Journal Policies</w:t>
       </w:r>
+      <w:r>
+        <w:rPr>
+          <w:i/>
+        </w:rPr>
+        <w:t xml:space="preserve"> …</w:t>
+      </w:r>
     </w:p>
     <w:p>
       <w:pPr>
@@ -9670,6 +9889,12 @@
         </w:rPr>
         <w:t>Metabolights</w:t>
       </w:r>
+      <w:r>
+        <w:rPr>
+          <w:i/>
+        </w:rPr>
+        <w:t xml:space="preserve"> …</w:t>
+      </w:r>
     </w:p>
     <w:p>
       <w:pPr>
@@ -9678,11 +9903,11 @@
           <w:numId w:val="13"/>
         </w:numPr>
         <w:rPr>
-          <w:ins w:id="74" w:author="dschober" w:date="2013-12-05T13:50:00Z"/>
-          <w:lang w:val="en-GB"/>
-          <w:rPrChange w:id="75" w:author="dschober" w:date="2013-12-05T13:50:00Z">
+          <w:ins w:id="52" w:author="dschober" w:date="2013-12-05T13:50:00Z"/>
+          <w:lang w:val="en-GB"/>
+          <w:rPrChange w:id="53" w:author="dschober" w:date="2013-12-05T13:50:00Z">
             <w:rPr>
-              <w:ins w:id="76" w:author="dschober" w:date="2013-12-05T13:50:00Z"/>
+              <w:ins w:id="54" w:author="dschober" w:date="2013-12-05T13:50:00Z"/>
               <w:bCs/>
             </w:rPr>
           </w:rPrChange>
@@ -9786,17 +10011,17 @@
           <w:numId w:val="13"/>
         </w:numPr>
         <w:rPr>
-          <w:ins w:id="77" w:author="dschober" w:date="2013-12-05T13:51:00Z"/>
-          <w:lang w:val="en-GB"/>
-          <w:rPrChange w:id="78" w:author="dschober" w:date="2013-12-05T13:51:00Z">
+          <w:ins w:id="55" w:author="dschober" w:date="2013-12-05T13:51:00Z"/>
+          <w:lang w:val="en-GB"/>
+          <w:rPrChange w:id="56" w:author="dschober" w:date="2013-12-05T13:51:00Z">
             <w:rPr>
-              <w:ins w:id="79" w:author="dschober" w:date="2013-12-05T13:51:00Z"/>
+              <w:ins w:id="57" w:author="dschober" w:date="2013-12-05T13:51:00Z"/>
               <w:i/>
             </w:rPr>
           </w:rPrChange>
         </w:rPr>
       </w:pPr>
-      <w:ins w:id="80" w:author="dschober" w:date="2013-12-05T13:51:00Z">
+      <w:ins w:id="58" w:author="dschober" w:date="2013-12-05T13:51:00Z">
         <w:r>
           <w:rPr>
             <w:i/>
@@ -9804,7 +10029,7 @@
           <w:t xml:space="preserve">NMR-ML </w:t>
         </w:r>
       </w:ins>
-      <w:ins w:id="81" w:author="dschober" w:date="2013-12-05T13:50:00Z">
+      <w:ins w:id="59" w:author="dschober" w:date="2013-12-05T13:50:00Z">
         <w:r>
           <w:rPr>
             <w:i/>
@@ -9812,14 +10037,14 @@
           <w:t>Parsers</w:t>
         </w:r>
       </w:ins>
-      <w:ins w:id="82" w:author="dschober" w:date="2013-12-05T13:51:00Z">
+      <w:ins w:id="60" w:author="dschober" w:date="2013-12-05T13:51:00Z">
         <w:r>
           <w:rPr>
             <w:i/>
           </w:rPr>
           <w:t>: We use nmrGlue API to</w:t>
         </w:r>
-        <w:commentRangeStart w:id="83"/>
+        <w:commentRangeStart w:id="61"/>
         <w:r>
           <w:rPr>
             <w:i/>
@@ -9827,16 +10052,16 @@
           <w:t xml:space="preserve"> access the most important parameter from the Bruker and Varian Files</w:t>
         </w:r>
       </w:ins>
-      <w:commentRangeEnd w:id="83"/>
-      <w:ins w:id="84" w:author="dschober" w:date="2013-12-05T14:13:00Z">
+      <w:commentRangeEnd w:id="61"/>
+      <w:ins w:id="62" w:author="dschober" w:date="2013-12-05T14:13:00Z">
         <w:r>
           <w:rPr>
             <w:rStyle w:val="Kommentarzeichen"/>
           </w:rPr>
-          <w:commentReference w:id="83"/>
+          <w:commentReference w:id="61"/>
         </w:r>
       </w:ins>
-      <w:ins w:id="85" w:author="dschober" w:date="2013-12-05T13:51:00Z">
+      <w:ins w:id="63" w:author="dschober" w:date="2013-12-05T13:51:00Z">
         <w:r>
           <w:rPr>
             <w:i/>
@@ -9844,7 +10069,7 @@
           <w:t>. Our Parser, developed by M Wilson them writes these parameters into an nmrML xml file.</w:t>
         </w:r>
       </w:ins>
-      <w:ins w:id="86" w:author="dschober" w:date="2013-12-05T13:52:00Z">
+      <w:ins w:id="64" w:author="dschober" w:date="2013-12-05T13:52:00Z">
         <w:r>
           <w:rPr>
             <w:i/>
@@ -9852,7 +10077,7 @@
           <w:t xml:space="preserve"> The nmrRIO parser parses nmrML and makes its content available to R based statistics tools such as Batman and rNMR.</w:t>
         </w:r>
       </w:ins>
-      <w:ins w:id="87" w:author="dschober" w:date="2013-12-05T13:53:00Z">
+      <w:ins w:id="65" w:author="dschober" w:date="2013-12-05T13:53:00Z">
         <w:r>
           <w:rPr>
             <w:i/>
@@ -9860,7 +10085,7 @@
           <w:t xml:space="preserve"> </w:t>
         </w:r>
       </w:ins>
-      <w:ins w:id="88" w:author="dschober" w:date="2013-12-05T13:54:00Z">
+      <w:ins w:id="66" w:author="dschober" w:date="2013-12-05T13:54:00Z">
         <w:r>
           <w:rPr>
             <w:i/>
@@ -9868,7 +10093,7 @@
           <w:t>[</w:t>
         </w:r>
       </w:ins>
-      <w:ins w:id="89" w:author="dschober" w:date="2013-12-05T13:53:00Z">
+      <w:ins w:id="67" w:author="dschober" w:date="2013-12-05T13:53:00Z">
         <w:r>
           <w:rPr>
             <w:i/>
@@ -9876,7 +10101,7 @@
           <w:t>D.Jacobs and LF tools ?</w:t>
         </w:r>
       </w:ins>
-      <w:ins w:id="90" w:author="dschober" w:date="2013-12-05T13:54:00Z">
+      <w:ins w:id="68" w:author="dschober" w:date="2013-12-05T13:54:00Z">
         <w:r>
           <w:rPr>
             <w:i/>
@@ -9918,8 +10143,8 @@
           <w:lang w:val="en-GB"/>
         </w:rPr>
       </w:pPr>
-      <w:bookmarkStart w:id="91" w:name="_Toc373328040"/>
-      <w:commentRangeStart w:id="92"/>
+      <w:bookmarkStart w:id="69" w:name="_Toc375140746"/>
+      <w:commentRangeStart w:id="70"/>
       <w:r>
         <w:rPr>
           <w:b/>
@@ -9955,7 +10180,7 @@
         </w:rPr>
         <w:t>CV)</w:t>
       </w:r>
-      <w:commentRangeEnd w:id="92"/>
+      <w:commentRangeEnd w:id="70"/>
       <w:r>
         <w:rPr>
           <w:rStyle w:val="Kommentarzeichen"/>
@@ -9963,9 +10188,9 @@
           <w:bCs w:val="0"/>
           <w:iCs w:val="0"/>
         </w:rPr>
-        <w:commentReference w:id="92"/>
-      </w:r>
-      <w:bookmarkEnd w:id="91"/>
+        <w:commentReference w:id="70"/>
+      </w:r>
+      <w:bookmarkEnd w:id="69"/>
     </w:p>
     <w:p>
       <w:pPr>
@@ -10202,6 +10427,9 @@
         <w:t>oderate/pragmatic realist attitude</w:t>
       </w:r>
       <w:r>
+        <w:t xml:space="preserve"> to keep the formal simple and intelligible to our users</w:t>
+      </w:r>
+      <w:r>
         <w:t>.</w:t>
       </w:r>
       <w:r>
@@ -10216,35 +10444,35 @@
       <w:r>
         <w:t xml:space="preserve">ible without DL axiomatisations. </w:t>
       </w:r>
-      <w:commentRangeStart w:id="93"/>
-      <w:r>
-        <w:t>Rather flat CV</w:t>
-      </w:r>
-      <w:commentRangeEnd w:id="93"/>
-      <w:r>
-        <w:rPr>
-          <w:rStyle w:val="Kommentarzeichen"/>
-        </w:rPr>
-        <w:commentReference w:id="93"/>
-      </w:r>
-      <w:r>
-        <w:t>. Taxonomic backbone with few relations used. No OWL DL complexity such as cardinalities, blank nodes, nested class definitions</w:t>
+      <w:r>
+        <w:t>The CV momentarily comprises of a ta</w:t>
+      </w:r>
+      <w:r>
+        <w:t>xonomic backbone with few relations used. No OWL DL complexity such as cardinalities, blank nodes, nested class definitions</w:t>
       </w:r>
       <w:r>
         <w:t>.</w:t>
       </w:r>
-    </w:p>
-    <w:p>
+      <w:r>
+        <w:t xml:space="preserve"> </w:t>
+      </w:r>
       <w:r>
         <w:t>A</w:t>
       </w:r>
       <w:r>
-        <w:t>t the moment we avoid any usage of object properties from the CV. E.g. for coding the vendor of an NMR instrument, we could have the following axiom in the CV:  ‘NMR Instrument’ hasVendor Vendor</w:t>
-      </w:r>
-    </w:p>
-    <w:p>
-      <w:bookmarkStart w:id="94" w:name="h.ssj27mtgz3px"/>
-      <w:bookmarkEnd w:id="94"/>
+        <w:t>t the moment we avoid any usage of object properties from the CV. E.g. for coding the vendor of an NMR instrument, we could have the following axiom in the CV:  ‘</w:t>
+      </w:r>
+      <w:r>
+        <w:rPr>
+          <w:rFonts w:ascii="Courier New" w:hAnsi="Courier New" w:cs="Courier New"/>
+        </w:rPr>
+        <w:t>NMR Instrument’ hasVendor Vendor</w:t>
+      </w:r>
+      <w:r>
+        <w:t xml:space="preserve">. </w:t>
+      </w:r>
+      <w:bookmarkStart w:id="71" w:name="h.ssj27mtgz3px"/>
+      <w:bookmarkEnd w:id="71"/>
       <w:r>
         <w:t>Instead, we say in the mapping file that for an Instrument, the Name and Vendor has to be specified. In an equal way we amend CV information describing Software, e.g. the version info is stored in an XSD attribute.</w:t>
       </w:r>
@@ -10309,7 +10537,7 @@
         </w:rPr>
         <w:t xml:space="preserve">endpoints at </w:t>
       </w:r>
-      <w:hyperlink r:id="rId29" w:history="1">
+      <w:hyperlink r:id="rId31" w:history="1">
         <w:r>
           <w:rPr>
             <w:rStyle w:val="Hyperlink"/>
@@ -10481,7 +10709,12 @@
     </w:p>
     <w:p>
       <w:r>
-        <w:t>Representational Unit (RU) metadata is captured via standardized OWL annotation properties drawn from imported artefacts like DC, SKOS and Information Artefact Ontology (IAO). Not all of our terms currently have natural language definitions, as these are time-intensive and not needed for our use case, given the terms are usually self-explanatory. None has deeper provenance data explicitly annotated (there is only an implicit indication from which predecessor CV a term came in the ID ranges). We try to avoid getting stuck in the meta-ether, and have been pragmatic about this.</w:t>
+        <w:t>Representational Unit (RU) metadata is captured via standardized OWL annotation properties drawn from imported artefacts like DC, SKOS and Information Artefact Ontology (IAO). Not all of our terms currently have natural language definitions, as these are time-intensive and not needed for our use case, given the terms are usually self-explanatory. None has deepe</w:t>
+      </w:r>
+      <w:bookmarkStart w:id="72" w:name="_GoBack"/>
+      <w:bookmarkEnd w:id="72"/>
+      <w:r>
+        <w:t>r provenance data explicitly annotated (there is only an implicit indication from which predecessor CV a term came in the ID ranges). We try to avoid getting stuck in the meta-ether, and have been pragmatic about this.</w:t>
       </w:r>
     </w:p>
     <w:p/>
@@ -10489,16 +10722,16 @@
       <w:r>
         <w:t xml:space="preserve">A term batch-submission table should have the following mandatory </w:t>
       </w:r>
-      <w:commentRangeStart w:id="95"/>
+      <w:commentRangeStart w:id="73"/>
       <w:r>
         <w:t>fields</w:t>
       </w:r>
-      <w:commentRangeEnd w:id="95"/>
+      <w:commentRangeEnd w:id="73"/>
       <w:r>
         <w:rPr>
           <w:rStyle w:val="Kommentarzeichen"/>
         </w:rPr>
-        <w:commentReference w:id="95"/>
+        <w:commentReference w:id="73"/>
       </w:r>
       <w:r>
         <w:t>:</w:t>
@@ -10574,8 +10807,8 @@
       </w:r>
     </w:p>
     <w:p>
-      <w:bookmarkStart w:id="96" w:name="h.jrgepkhd66wu"/>
-      <w:bookmarkEnd w:id="96"/>
+      <w:bookmarkStart w:id="74" w:name="h.jrgepkhd66wu"/>
+      <w:bookmarkEnd w:id="74"/>
       <w:r>
         <w:t>example of usage (skos:example)</w:t>
       </w:r>
@@ -10589,7 +10822,7 @@
     <w:p>
       <w:pPr>
         <w:rPr>
-          <w:ins w:id="97" w:author="dschober" w:date="2013-12-05T16:27:00Z"/>
+          <w:ins w:id="75" w:author="dschober" w:date="2013-12-05T16:27:00Z"/>
         </w:rPr>
       </w:pPr>
       <w:r>
@@ -10599,7 +10832,7 @@
     <w:p>
       <w:pPr>
         <w:rPr>
-          <w:ins w:id="98" w:author="dschober" w:date="2013-12-05T16:27:00Z"/>
+          <w:ins w:id="76" w:author="dschober" w:date="2013-12-05T16:27:00Z"/>
         </w:rPr>
       </w:pPr>
     </w:p>
@@ -10613,10 +10846,10 @@
         <w:ind w:left="2160" w:hanging="359"/>
         <w:contextualSpacing/>
         <w:rPr>
-          <w:ins w:id="99" w:author="dschober" w:date="2013-12-05T16:27:00Z"/>
-        </w:rPr>
-      </w:pPr>
-      <w:ins w:id="100" w:author="dschober" w:date="2013-12-05T16:27:00Z">
+          <w:ins w:id="77" w:author="dschober" w:date="2013-12-05T16:27:00Z"/>
+        </w:rPr>
+      </w:pPr>
+      <w:ins w:id="78" w:author="dschober" w:date="2013-12-05T16:27:00Z">
         <w:r>
           <w:t>CV term deprecation policy</w:t>
         </w:r>
@@ -10632,10 +10865,10 @@
         <w:ind w:hanging="359"/>
         <w:contextualSpacing/>
         <w:rPr>
-          <w:ins w:id="101" w:author="dschober" w:date="2013-12-05T16:27:00Z"/>
-        </w:rPr>
-      </w:pPr>
-      <w:ins w:id="102" w:author="dschober" w:date="2013-12-05T16:27:00Z">
+          <w:ins w:id="79" w:author="dschober" w:date="2013-12-05T16:27:00Z"/>
+        </w:rPr>
+      </w:pPr>
+      <w:ins w:id="80" w:author="dschober" w:date="2013-12-05T16:27:00Z">
         <w:r>
           <w:t>_purgatory clean up</w:t>
         </w:r>
@@ -10654,9 +10887,9 @@
           <w:i/>
         </w:rPr>
       </w:pPr>
-      <w:bookmarkStart w:id="103" w:name="h.36nn271n2c7p"/>
-      <w:bookmarkEnd w:id="103"/>
-      <w:commentRangeStart w:id="104"/>
+      <w:bookmarkStart w:id="81" w:name="h.36nn271n2c7p"/>
+      <w:bookmarkEnd w:id="81"/>
+      <w:commentRangeStart w:id="82"/>
       <w:r>
         <w:rPr>
           <w:b/>
@@ -10664,12 +10897,12 @@
         </w:rPr>
         <w:t>Top Level Ontology usage</w:t>
       </w:r>
-      <w:commentRangeEnd w:id="104"/>
+      <w:commentRangeEnd w:id="82"/>
       <w:r>
         <w:rPr>
           <w:rStyle w:val="Kommentarzeichen"/>
         </w:rPr>
-        <w:commentReference w:id="104"/>
+        <w:commentReference w:id="82"/>
       </w:r>
     </w:p>
     <w:p>
@@ -10685,17 +10918,17 @@
       <w:r>
         <w:t xml:space="preserve"> as top level ontology to guide our CV upper level development. The reason was that the WP2 leads are involved in the btl2 development (fast to react) and it provides a proper set of object properties (close to Relations Ontology). At the moment only a few relations from unit ontology (UO) are used. Bridges from btl2 to BFO and other prominent TLOs exist and we can at some later point still switch the TLO, as we do not use any axioms (</w:t>
       </w:r>
-      <w:bookmarkStart w:id="105" w:name="h.2lf0bdwys8t3"/>
-      <w:bookmarkEnd w:id="105"/>
+      <w:bookmarkStart w:id="83" w:name="h.2lf0bdwys8t3"/>
+      <w:bookmarkEnd w:id="83"/>
       <w:r>
         <w:t xml:space="preserve">It is only ~10 classes, so rebinning will be quick). It can be argued why we use a TLO when developing a CV not an Ontology. </w:t>
       </w:r>
-      <w:bookmarkStart w:id="106" w:name="h.4dgawqlwnp69"/>
-      <w:bookmarkEnd w:id="106"/>
+      <w:bookmarkStart w:id="84" w:name="h.4dgawqlwnp69"/>
+      <w:bookmarkEnd w:id="84"/>
       <w:r>
         <w:t>There has already been a case where the TLO provided modeling restrictions that allowed an automatic DL reasoner to discover CV modelling errors, e.g.</w:t>
       </w:r>
-      <w:hyperlink r:id="rId30">
+      <w:hyperlink r:id="rId32">
         <w:r>
           <w:rPr>
             <w:rStyle w:val="Hyperlink"/>
@@ -10705,8 +10938,8 @@
       </w:hyperlink>
     </w:p>
     <w:p>
-      <w:bookmarkStart w:id="107" w:name="h.ek8pvq5g8w9y"/>
-      <w:bookmarkEnd w:id="107"/>
+      <w:bookmarkStart w:id="85" w:name="h.ek8pvq5g8w9y"/>
+      <w:bookmarkEnd w:id="85"/>
       <w:r>
         <w:t xml:space="preserve">At some later point we might </w:t>
       </w:r>
@@ -10725,16 +10958,16 @@
       <w:r>
         <w:t xml:space="preserve"> in owl, all formal distinguishing between Roles, Processes, Functions, Plans, … </w:t>
       </w:r>
-      <w:commentRangeStart w:id="108"/>
+      <w:commentRangeStart w:id="86"/>
       <w:r>
         <w:t>are blah blah</w:t>
       </w:r>
-      <w:commentRangeEnd w:id="108"/>
+      <w:commentRangeEnd w:id="86"/>
       <w:r>
         <w:rPr>
           <w:rStyle w:val="Kommentarzeichen"/>
         </w:rPr>
-        <w:commentReference w:id="108"/>
+        <w:commentReference w:id="86"/>
       </w:r>
       <w:r>
         <w:t xml:space="preserve">) </w:t>
@@ -10901,8 +11134,8 @@
       <w:r>
         <w:t>se dbxref statements. These are e</w:t>
       </w:r>
-      <w:bookmarkStart w:id="109" w:name="h.6e7mlbghtz39"/>
-      <w:bookmarkEnd w:id="109"/>
+      <w:bookmarkStart w:id="87" w:name="h.6e7mlbghtz39"/>
+      <w:bookmarkEnd w:id="87"/>
       <w:r>
         <w:t>asy but not a standard way in OWL (these annotation properties are provided by the OBOinOWL namespace).</w:t>
       </w:r>
@@ -10917,10 +11150,10 @@
         <w:ind w:hanging="359"/>
         <w:contextualSpacing/>
         <w:rPr>
-          <w:ins w:id="110" w:author="dschober" w:date="2013-12-05T16:30:00Z"/>
-        </w:rPr>
-      </w:pPr>
-      <w:ins w:id="111" w:author="dschober" w:date="2013-12-05T16:30:00Z">
+          <w:ins w:id="88" w:author="dschober" w:date="2013-12-05T16:30:00Z"/>
+        </w:rPr>
+      </w:pPr>
+      <w:ins w:id="89" w:author="dschober" w:date="2013-12-05T16:30:00Z">
         <w:r>
           <w:t>Interfacing with external ontologies/CVs (imports, mireoting)</w:t>
         </w:r>
@@ -10936,10 +11169,10 @@
         <w:ind w:hanging="359"/>
         <w:contextualSpacing/>
         <w:rPr>
-          <w:ins w:id="112" w:author="dschober" w:date="2013-12-05T16:30:00Z"/>
-        </w:rPr>
-      </w:pPr>
-      <w:ins w:id="113" w:author="dschober" w:date="2013-12-05T16:30:00Z">
+          <w:ins w:id="90" w:author="dschober" w:date="2013-12-05T16:30:00Z"/>
+        </w:rPr>
+      </w:pPr>
+      <w:ins w:id="91" w:author="dschober" w:date="2013-12-05T16:30:00Z">
         <w:r>
           <w:t>foaf?, units, pato, ChEBI, Obi, IAO, Newt, …</w:t>
         </w:r>
@@ -10955,10 +11188,10 @@
         <w:ind w:left="2880" w:hanging="359"/>
         <w:contextualSpacing/>
         <w:rPr>
-          <w:ins w:id="114" w:author="dschober" w:date="2013-12-05T16:30:00Z"/>
-        </w:rPr>
-      </w:pPr>
-      <w:ins w:id="115" w:author="dschober" w:date="2013-12-05T16:30:00Z">
+          <w:ins w:id="92" w:author="dschober" w:date="2013-12-05T16:30:00Z"/>
+        </w:rPr>
+      </w:pPr>
+      <w:ins w:id="93" w:author="dschober" w:date="2013-12-05T16:30:00Z">
         <w:r>
           <w:t>How to deal with violating design principles i.e. DL class post-coordination vs. CV term pre-coordination ? (DS, PRS)</w:t>
         </w:r>
@@ -10974,10 +11207,10 @@
         <w:ind w:hanging="359"/>
         <w:contextualSpacing/>
         <w:rPr>
-          <w:ins w:id="116" w:author="dschober" w:date="2013-12-05T16:30:00Z"/>
-        </w:rPr>
-      </w:pPr>
-      <w:ins w:id="117" w:author="dschober" w:date="2013-12-05T16:30:00Z">
+          <w:ins w:id="94" w:author="dschober" w:date="2013-12-05T16:30:00Z"/>
+        </w:rPr>
+      </w:pPr>
+      <w:ins w:id="95" w:author="dschober" w:date="2013-12-05T16:30:00Z">
         <w:r>
           <w:t>Agree on CV term-gathering policy</w:t>
         </w:r>
@@ -10993,10 +11226,10 @@
         <w:ind w:hanging="359"/>
         <w:contextualSpacing/>
         <w:rPr>
-          <w:ins w:id="118" w:author="dschober" w:date="2013-12-05T16:30:00Z"/>
-        </w:rPr>
-      </w:pPr>
-      <w:ins w:id="119" w:author="dschober" w:date="2013-12-05T16:30:00Z">
+          <w:ins w:id="96" w:author="dschober" w:date="2013-12-05T16:30:00Z"/>
+        </w:rPr>
+      </w:pPr>
+      <w:ins w:id="97" w:author="dschober" w:date="2013-12-05T16:30:00Z">
         <w:r>
           <w:t>drawing new terms from external users’ requests</w:t>
         </w:r>
@@ -11012,10 +11245,10 @@
         <w:ind w:hanging="359"/>
         <w:contextualSpacing/>
         <w:rPr>
-          <w:ins w:id="120" w:author="dschober" w:date="2013-12-05T16:30:00Z"/>
-        </w:rPr>
-      </w:pPr>
-      <w:ins w:id="121" w:author="dschober" w:date="2013-12-05T16:30:00Z">
+          <w:ins w:id="98" w:author="dschober" w:date="2013-12-05T16:30:00Z"/>
+        </w:rPr>
+      </w:pPr>
+      <w:ins w:id="99" w:author="dschober" w:date="2013-12-05T16:30:00Z">
         <w:r>
           <w:lastRenderedPageBreak/>
           <w:t>drawing new terms from freetext fields in xml ?</w:t>
@@ -11032,10 +11265,10 @@
         <w:ind w:hanging="359"/>
         <w:contextualSpacing/>
         <w:rPr>
-          <w:ins w:id="122" w:author="dschober" w:date="2013-12-05T16:30:00Z"/>
-        </w:rPr>
-      </w:pPr>
-      <w:ins w:id="123" w:author="dschober" w:date="2013-12-05T16:30:00Z">
+          <w:ins w:id="100" w:author="dschober" w:date="2013-12-05T16:30:00Z"/>
+        </w:rPr>
+      </w:pPr>
+      <w:ins w:id="101" w:author="dschober" w:date="2013-12-05T16:30:00Z">
         <w:r>
           <w:t>draw terms from ISA tools ?</w:t>
         </w:r>
@@ -11052,12 +11285,12 @@
           <w:b/>
         </w:rPr>
       </w:pPr>
-      <w:bookmarkStart w:id="124" w:name="h.kvx3p9awqcxz"/>
-      <w:bookmarkStart w:id="125" w:name="h.t3epye9tbxhr"/>
-      <w:bookmarkStart w:id="126" w:name="h.fdt8ytxirjwj"/>
-      <w:bookmarkEnd w:id="124"/>
-      <w:bookmarkEnd w:id="125"/>
-      <w:bookmarkEnd w:id="126"/>
+      <w:bookmarkStart w:id="102" w:name="h.kvx3p9awqcxz"/>
+      <w:bookmarkStart w:id="103" w:name="h.t3epye9tbxhr"/>
+      <w:bookmarkStart w:id="104" w:name="h.fdt8ytxirjwj"/>
+      <w:bookmarkEnd w:id="102"/>
+      <w:bookmarkEnd w:id="103"/>
+      <w:bookmarkEnd w:id="104"/>
       <w:r>
         <w:rPr>
           <w:b/>
@@ -11069,7 +11302,7 @@
       <w:r>
         <w:t xml:space="preserve">We apply a labelling scheme in accordance to </w:t>
       </w:r>
-      <w:hyperlink r:id="rId31">
+      <w:hyperlink r:id="rId33">
         <w:r>
           <w:rPr>
             <w:rStyle w:val="Hyperlink"/>
@@ -11175,8 +11408,8 @@
       </w:r>
     </w:p>
     <w:p>
-      <w:bookmarkStart w:id="127" w:name="h.e9mejpd1a2ya"/>
-      <w:bookmarkEnd w:id="127"/>
+      <w:bookmarkStart w:id="105" w:name="h.e9mejpd1a2ya"/>
+      <w:bookmarkEnd w:id="105"/>
       <w:r>
         <w:rPr>
           <w:noProof/>
@@ -11199,7 +11432,7 @@
                     </pic:cNvPicPr>
                   </pic:nvPicPr>
                   <pic:blipFill>
-                    <a:blip r:embed="rId32" cstate="print"/>
+                    <a:blip r:embed="rId34" cstate="print"/>
                     <a:srcRect/>
                     <a:stretch>
                       <a:fillRect/>
@@ -11235,8 +11468,8 @@
         </w:rPr>
         <w:t>Figure 8:</w:t>
       </w:r>
-      <w:bookmarkStart w:id="128" w:name="h.7sgtepqm0ogg"/>
-      <w:bookmarkEnd w:id="128"/>
+      <w:bookmarkStart w:id="106" w:name="h.7sgtepqm0ogg"/>
+      <w:bookmarkEnd w:id="106"/>
       <w:r>
         <w:t xml:space="preserve"> A screenshot displaying maintenance of the CV in the ontology editor Protégé 4. The OntoCheck Tab is shown which displays the CV term hierarchy to the left and allows to specify and label comparison check to discover redundant labels.</w:t>
       </w:r>
@@ -11476,7 +11709,7 @@
         </w:rPr>
         <w:t xml:space="preserve"> (</w:t>
       </w:r>
-      <w:hyperlink r:id="rId33" w:anchor="!forum/nmrml/join" w:history="1">
+      <w:hyperlink r:id="rId35" w:anchor="!forum/nmrml/join" w:history="1">
         <w:r>
           <w:rPr>
             <w:rStyle w:val="Hyperlink"/>
@@ -12004,7 +12237,7 @@
         </w:rPr>
         <w:t xml:space="preserve"> in </w:t>
       </w:r>
-      <w:hyperlink r:id="rId34" w:history="1">
+      <w:hyperlink r:id="rId36" w:history="1">
         <w:r>
           <w:rPr>
             <w:rStyle w:val="Hyperlink"/>
@@ -12124,7 +12357,7 @@
         </w:rPr>
         <w:t>ChEBI (</w:t>
       </w:r>
-      <w:hyperlink r:id="rId35" w:history="1">
+      <w:hyperlink r:id="rId37" w:history="1">
         <w:r>
           <w:rPr>
             <w:rStyle w:val="Hyperlink"/>
@@ -12176,7 +12409,7 @@
         </w:rPr>
         <w:t xml:space="preserve"> </w:t>
       </w:r>
-      <w:hyperlink r:id="rId36" w:history="1">
+      <w:hyperlink r:id="rId38" w:history="1">
         <w:r>
           <w:rPr>
             <w:rStyle w:val="Hyperlink"/>
@@ -12245,14 +12478,14 @@
           <w:lang w:val="en-GB"/>
         </w:rPr>
       </w:pPr>
-      <w:bookmarkStart w:id="129" w:name="_Toc373328041"/>
+      <w:bookmarkStart w:id="107" w:name="_Toc375140747"/>
       <w:r>
         <w:rPr>
           <w:lang w:val="en-GB"/>
         </w:rPr>
         <w:t>Resolved Design Issues</w:t>
       </w:r>
-      <w:bookmarkEnd w:id="129"/>
+      <w:bookmarkEnd w:id="107"/>
     </w:p>
     <w:p>
       <w:pPr>
@@ -12307,14 +12540,14 @@
           <w:lang w:val="en-GB"/>
         </w:rPr>
       </w:pPr>
-      <w:bookmarkStart w:id="130" w:name="_Toc373328042"/>
+      <w:bookmarkStart w:id="108" w:name="_Toc375140748"/>
       <w:r>
         <w:rPr>
           <w:lang w:val="en-GB"/>
         </w:rPr>
         <w:t>Count attributes</w:t>
       </w:r>
-      <w:bookmarkEnd w:id="130"/>
+      <w:bookmarkEnd w:id="108"/>
     </w:p>
     <w:p>
       <w:pPr>
@@ -12376,7 +12609,7 @@
           <w:lang w:val="en-GB"/>
         </w:rPr>
       </w:pPr>
-      <w:bookmarkStart w:id="131" w:name="_Toc373328043"/>
+      <w:bookmarkStart w:id="109" w:name="_Toc375140749"/>
       <w:r>
         <w:rPr>
           <w:lang w:val="en-GB"/>
@@ -12401,7 +12634,7 @@
         </w:rPr>
         <w:t>encoding</w:t>
       </w:r>
-      <w:bookmarkEnd w:id="131"/>
+      <w:bookmarkEnd w:id="109"/>
     </w:p>
     <w:p>
       <w:pPr>
@@ -12550,7 +12783,7 @@
           <w:numId w:val="0"/>
         </w:numPr>
         <w:rPr>
-          <w:del w:id="132" w:author="dschober" w:date="2013-12-05T13:50:00Z"/>
+          <w:del w:id="110" w:author="dschober" w:date="2013-12-05T13:50:00Z"/>
           <w:lang w:val="en-GB"/>
         </w:rPr>
       </w:pPr>
@@ -12559,7 +12792,7 @@
       <w:pPr>
         <w:pStyle w:val="nobreak"/>
         <w:rPr>
-          <w:del w:id="133" w:author="dschober" w:date="2013-12-05T13:50:00Z"/>
+          <w:del w:id="111" w:author="dschober" w:date="2013-12-05T13:50:00Z"/>
           <w:lang w:val="en-GB"/>
         </w:rPr>
       </w:pPr>
@@ -12571,14 +12804,14 @@
           <w:lang w:val="en-GB"/>
         </w:rPr>
       </w:pPr>
-      <w:bookmarkStart w:id="134" w:name="_Toc373328044"/>
+      <w:bookmarkStart w:id="112" w:name="_Toc375140750"/>
       <w:r>
         <w:rPr>
           <w:lang w:val="en-GB"/>
         </w:rPr>
         <w:t>The new CV term problem</w:t>
       </w:r>
-      <w:bookmarkEnd w:id="134"/>
+      <w:bookmarkEnd w:id="112"/>
     </w:p>
     <w:p>
       <w:pPr>
@@ -13073,7 +13306,7 @@
           <w:numId w:val="0"/>
         </w:numPr>
         <w:rPr>
-          <w:del w:id="135" w:author="dschober" w:date="2013-12-05T13:50:00Z"/>
+          <w:del w:id="113" w:author="dschober" w:date="2013-12-05T13:50:00Z"/>
           <w:lang w:val="en-GB"/>
         </w:rPr>
       </w:pPr>
@@ -13085,14 +13318,14 @@
           <w:lang w:val="en-GB"/>
         </w:rPr>
       </w:pPr>
-      <w:bookmarkStart w:id="136" w:name="_Toc373328045"/>
+      <w:bookmarkStart w:id="114" w:name="_Toc375140751"/>
       <w:r>
         <w:rPr>
           <w:lang w:val="en-GB"/>
         </w:rPr>
         <w:t>Other supporting materials</w:t>
       </w:r>
-      <w:bookmarkEnd w:id="136"/>
+      <w:bookmarkEnd w:id="114"/>
     </w:p>
     <w:p>
       <w:pPr>
@@ -13248,7 +13481,7 @@
         </w:rPr>
         <w:t xml:space="preserve">ub site ( </w:t>
       </w:r>
-      <w:hyperlink r:id="rId37" w:history="1">
+      <w:hyperlink r:id="rId39" w:history="1">
         <w:r>
           <w:rPr>
             <w:rStyle w:val="Hyperlink"/>
@@ -13454,7 +13687,7 @@
         </w:rPr>
         <w:tab/>
       </w:r>
-      <w:hyperlink r:id="rId38">
+      <w:hyperlink r:id="rId40">
         <w:r>
           <w:rPr>
             <w:rStyle w:val="Hyperlink"/>
@@ -13482,7 +13715,7 @@
         </w:rPr>
         <w:tab/>
       </w:r>
-      <w:hyperlink r:id="rId39">
+      <w:hyperlink r:id="rId41">
         <w:r>
           <w:rPr>
             <w:rStyle w:val="Hyperlink"/>
@@ -13510,7 +13743,7 @@
         </w:rPr>
         <w:tab/>
       </w:r>
-      <w:hyperlink r:id="rId40">
+      <w:hyperlink r:id="rId42">
         <w:r>
           <w:rPr>
             <w:rStyle w:val="Hyperlink"/>
@@ -13544,7 +13777,7 @@
         </w:rPr>
         <w:tab/>
       </w:r>
-      <w:hyperlink r:id="rId41">
+      <w:hyperlink r:id="rId43">
         <w:r>
           <w:rPr>
             <w:rStyle w:val="Hyperlink"/>
@@ -13572,7 +13805,7 @@
         </w:rPr>
         <w:tab/>
       </w:r>
-      <w:hyperlink r:id="rId42">
+      <w:hyperlink r:id="rId44">
         <w:r>
           <w:rPr>
             <w:rStyle w:val="Hyperlink"/>
@@ -14629,14 +14862,14 @@
           <w:lang w:val="en-GB"/>
         </w:rPr>
       </w:pPr>
-      <w:bookmarkStart w:id="137" w:name="_Toc373328046"/>
+      <w:bookmarkStart w:id="115" w:name="_Toc375140752"/>
       <w:r>
         <w:rPr>
           <w:lang w:val="en-GB"/>
         </w:rPr>
         <w:t>Open Issues</w:t>
       </w:r>
-      <w:bookmarkEnd w:id="137"/>
+      <w:bookmarkEnd w:id="115"/>
     </w:p>
     <w:p>
       <w:pPr>
@@ -14771,16 +15004,16 @@
           <w:lang w:val="en-GB"/>
         </w:rPr>
       </w:pPr>
-      <w:bookmarkStart w:id="138" w:name="_Toc373328047"/>
-      <w:bookmarkStart w:id="139" w:name="OLE_LINK3"/>
-      <w:bookmarkStart w:id="140" w:name="OLE_LINK4"/>
+      <w:bookmarkStart w:id="116" w:name="OLE_LINK3"/>
+      <w:bookmarkStart w:id="117" w:name="OLE_LINK4"/>
+      <w:bookmarkStart w:id="118" w:name="_Toc375140753"/>
       <w:r>
         <w:rPr>
           <w:lang w:val="en-GB"/>
         </w:rPr>
         <w:t>Comments on Specific Use Cases</w:t>
       </w:r>
-      <w:bookmarkEnd w:id="138"/>
+      <w:bookmarkEnd w:id="118"/>
     </w:p>
     <w:p>
       <w:pPr>
@@ -14803,8 +15036,8 @@
         <w:lastRenderedPageBreak/>
         <w:t xml:space="preserve">Many special use cases for mzML were considered during its development. Most of these use cases have a corresponding example file that exercise the relevant part of the schema and provide a reference </w:t>
       </w:r>
-      <w:bookmarkEnd w:id="139"/>
-      <w:bookmarkEnd w:id="140"/>
+      <w:bookmarkEnd w:id="116"/>
+      <w:bookmarkEnd w:id="117"/>
       <w:r>
         <w:rPr>
           <w:highlight w:val="yellow"/>
@@ -14862,14 +15095,14 @@
           <w:lang w:val="en-GB"/>
         </w:rPr>
       </w:pPr>
-      <w:bookmarkStart w:id="141" w:name="_Toc373328048"/>
+      <w:bookmarkStart w:id="119" w:name="_Toc375140754"/>
       <w:r>
         <w:rPr>
           <w:lang w:val="en-GB"/>
         </w:rPr>
         <w:t>Profile (continuous) spectra vs. centroided (peak list) (peak picked) spectra</w:t>
       </w:r>
-      <w:bookmarkEnd w:id="141"/>
+      <w:bookmarkEnd w:id="119"/>
     </w:p>
     <w:p>
       <w:pPr>
@@ -14912,14 +15145,14 @@
           <w:lang w:val="en-GB"/>
         </w:rPr>
       </w:pPr>
-      <w:bookmarkStart w:id="142" w:name="_Toc373328049"/>
+      <w:bookmarkStart w:id="120" w:name="_Toc375140755"/>
       <w:r>
         <w:rPr>
           <w:lang w:val="en-GB"/>
         </w:rPr>
         <w:t>Other implementation guidelines</w:t>
       </w:r>
-      <w:bookmarkEnd w:id="142"/>
+      <w:bookmarkEnd w:id="120"/>
     </w:p>
     <w:p>
       <w:pPr>
@@ -15016,7 +15249,7 @@
         </w:rPr>
         <w:t xml:space="preserve"> </w:t>
       </w:r>
-      <w:hyperlink r:id="rId43" w:history="1">
+      <w:hyperlink r:id="rId45" w:history="1">
         <w:r>
           <w:rPr>
             <w:rStyle w:val="Hyperlink"/>
@@ -15055,7 +15288,7 @@
         </w:rPr>
         <w:t xml:space="preserve"> </w:t>
       </w:r>
-      <w:hyperlink r:id="rId44" w:history="1">
+      <w:hyperlink r:id="rId46" w:history="1">
         <w:r>
           <w:rPr>
             <w:rStyle w:val="Hyperlink"/>
@@ -15099,14 +15332,14 @@
           <w:lang w:val="en-GB"/>
         </w:rPr>
       </w:pPr>
-      <w:bookmarkStart w:id="143" w:name="_Toc373328050"/>
+      <w:bookmarkStart w:id="121" w:name="_Toc375140756"/>
       <w:r>
         <w:rPr>
           <w:lang w:val="en-GB"/>
         </w:rPr>
         <w:t>How to contribute and provide feedback</w:t>
       </w:r>
-      <w:bookmarkEnd w:id="143"/>
+      <w:bookmarkEnd w:id="121"/>
     </w:p>
     <w:p>
       <w:pPr>
@@ -15139,7 +15372,7 @@
         </w:rPr>
         <w:t xml:space="preserve"> at </w:t>
       </w:r>
-      <w:hyperlink r:id="rId45" w:anchor="!forum/nmrml/join" w:history="1">
+      <w:hyperlink r:id="rId47" w:anchor="!forum/nmrml/join" w:history="1">
         <w:r>
           <w:rPr>
             <w:rStyle w:val="Hyperlink"/>
@@ -15230,7 +15463,7 @@
         </w:rPr>
         <w:t xml:space="preserve">) at </w:t>
       </w:r>
-      <w:hyperlink r:id="rId46" w:history="1">
+      <w:hyperlink r:id="rId48" w:history="1">
         <w:r>
           <w:rPr>
             <w:rStyle w:val="Hyperlink"/>
@@ -15293,7 +15526,7 @@
           <w:lang w:val="en-GB"/>
         </w:rPr>
       </w:pPr>
-      <w:bookmarkStart w:id="144" w:name="_Toc373328051"/>
+      <w:bookmarkStart w:id="122" w:name="_Toc375140757"/>
       <w:r>
         <w:rPr>
           <w:lang w:val="en-GB"/>
@@ -15306,7 +15539,7 @@
         </w:rPr>
         <w:t>XML Schema</w:t>
       </w:r>
-      <w:bookmarkEnd w:id="144"/>
+      <w:bookmarkEnd w:id="122"/>
     </w:p>
     <w:p>
       <w:pPr>
@@ -15361,15 +15594,15 @@
           <w:highlight w:val="yellow"/>
         </w:rPr>
       </w:pPr>
-      <w:bookmarkStart w:id="145" w:name="_Toc373328052"/>
-      <w:commentRangeStart w:id="146"/>
+      <w:bookmarkStart w:id="123" w:name="_Toc375140758"/>
+      <w:commentRangeStart w:id="124"/>
       <w:r>
         <w:rPr>
           <w:highlight w:val="yellow"/>
         </w:rPr>
         <w:t>Element &lt;</w:t>
       </w:r>
-      <w:bookmarkStart w:id="147" w:name="mzML"/>
+      <w:bookmarkStart w:id="125" w:name="mzML"/>
       <w:r>
         <w:rPr>
           <w:highlight w:val="yellow"/>
@@ -15382,14 +15615,14 @@
         </w:rPr>
         <w:t>ML</w:t>
       </w:r>
-      <w:bookmarkEnd w:id="147"/>
+      <w:bookmarkEnd w:id="125"/>
       <w:r>
         <w:rPr>
           <w:highlight w:val="yellow"/>
         </w:rPr>
         <w:t>&gt;</w:t>
       </w:r>
-      <w:commentRangeEnd w:id="146"/>
+      <w:commentRangeEnd w:id="124"/>
       <w:r>
         <w:rPr>
           <w:rStyle w:val="Kommentarzeichen"/>
@@ -15397,9 +15630,9 @@
           <w:bCs w:val="0"/>
           <w:iCs w:val="0"/>
         </w:rPr>
-        <w:commentReference w:id="146"/>
-      </w:r>
-      <w:bookmarkEnd w:id="145"/>
+        <w:commentReference w:id="124"/>
+      </w:r>
+      <w:bookmarkEnd w:id="123"/>
     </w:p>
     <w:tbl>
       <w:tblPr>
@@ -16159,7 +16392,7 @@
                       <w:sz w:val="24"/>
                     </w:rPr>
                   </w:pPr>
-                  <w:hyperlink r:id="rId47" w:anchor="cvList" w:history="1">
+                  <w:hyperlink r:id="rId49" w:anchor="cvList" w:history="1">
                     <w:r>
                       <w:rPr>
                         <w:rStyle w:val="Hyperlink"/>
@@ -16257,7 +16490,7 @@
                       <w:sz w:val="24"/>
                     </w:rPr>
                   </w:pPr>
-                  <w:hyperlink r:id="rId48" w:anchor="fileDescription" w:history="1">
+                  <w:hyperlink r:id="rId50" w:anchor="fileDescription" w:history="1">
                     <w:r>
                       <w:rPr>
                         <w:rStyle w:val="Hyperlink"/>
@@ -16355,7 +16588,7 @@
                       <w:sz w:val="24"/>
                     </w:rPr>
                   </w:pPr>
-                  <w:hyperlink r:id="rId49" w:anchor="referenceableParamGroupList" w:history="1">
+                  <w:hyperlink r:id="rId51" w:anchor="referenceableParamGroupList" w:history="1">
                     <w:r>
                       <w:rPr>
                         <w:rStyle w:val="Hyperlink"/>
@@ -16453,7 +16686,7 @@
                       <w:sz w:val="24"/>
                     </w:rPr>
                   </w:pPr>
-                  <w:hyperlink r:id="rId50" w:anchor="sampleList" w:history="1">
+                  <w:hyperlink r:id="rId52" w:anchor="sampleList" w:history="1">
                     <w:r>
                       <w:rPr>
                         <w:rStyle w:val="Hyperlink"/>
@@ -16551,7 +16784,7 @@
                       <w:sz w:val="24"/>
                     </w:rPr>
                   </w:pPr>
-                  <w:hyperlink r:id="rId51" w:anchor="softwareList" w:history="1">
+                  <w:hyperlink r:id="rId53" w:anchor="softwareList" w:history="1">
                     <w:r>
                       <w:rPr>
                         <w:rStyle w:val="Hyperlink"/>
@@ -16649,7 +16882,7 @@
                       <w:sz w:val="24"/>
                     </w:rPr>
                   </w:pPr>
-                  <w:hyperlink r:id="rId52" w:anchor="scanSettingsList" w:history="1">
+                  <w:hyperlink r:id="rId54" w:anchor="scanSettingsList" w:history="1">
                     <w:r>
                       <w:rPr>
                         <w:rStyle w:val="Hyperlink"/>
@@ -16747,7 +16980,7 @@
                       <w:sz w:val="24"/>
                     </w:rPr>
                   </w:pPr>
-                  <w:hyperlink r:id="rId53" w:anchor="instrumentConfigurationList" w:history="1">
+                  <w:hyperlink r:id="rId55" w:anchor="instrumentConfigurationList" w:history="1">
                     <w:r>
                       <w:rPr>
                         <w:rStyle w:val="Hyperlink"/>
@@ -16845,7 +17078,7 @@
                       <w:sz w:val="24"/>
                     </w:rPr>
                   </w:pPr>
-                  <w:hyperlink r:id="rId54" w:anchor="dataProcessingList" w:history="1">
+                  <w:hyperlink r:id="rId56" w:anchor="dataProcessingList" w:history="1">
                     <w:r>
                       <w:rPr>
                         <w:rStyle w:val="Hyperlink"/>
@@ -16943,7 +17176,7 @@
                       <w:sz w:val="24"/>
                     </w:rPr>
                   </w:pPr>
-                  <w:hyperlink r:id="rId55" w:anchor="run" w:history="1">
+                  <w:hyperlink r:id="rId57" w:anchor="run" w:history="1">
                     <w:r>
                       <w:rPr>
                         <w:rStyle w:val="Hyperlink"/>
@@ -17088,7 +17321,7 @@
                           </pic:cNvPicPr>
                         </pic:nvPicPr>
                         <pic:blipFill>
-                          <a:blip r:embed="rId56">
+                          <a:blip r:embed="rId58">
                             <a:extLst>
                               <a:ext uri="{28A0092B-C50C-407E-A947-70E740481C1C}">
                                 <a14:useLocalDpi xmlns:a14="http://schemas.microsoft.com/office/drawing/2010/main" val="0"/>
@@ -17289,13 +17522,13 @@
       <w:pPr>
         <w:pStyle w:val="berschrift1"/>
       </w:pPr>
-      <w:bookmarkStart w:id="148" w:name="_Toc373328053"/>
-      <w:bookmarkStart w:id="149" w:name="_Toc111817895"/>
-      <w:bookmarkStart w:id="150" w:name="_Toc118017570"/>
+      <w:bookmarkStart w:id="126" w:name="_Toc111817895"/>
+      <w:bookmarkStart w:id="127" w:name="_Toc118017570"/>
+      <w:bookmarkStart w:id="128" w:name="_Toc375140759"/>
       <w:r>
         <w:t>Conclusions</w:t>
       </w:r>
-      <w:bookmarkEnd w:id="148"/>
+      <w:bookmarkEnd w:id="128"/>
     </w:p>
     <w:p>
       <w:pPr>
@@ -17448,24 +17681,24 @@
       <w:pPr>
         <w:pStyle w:val="berschrift1"/>
       </w:pPr>
-      <w:bookmarkStart w:id="151" w:name="_Toc373328054"/>
+      <w:bookmarkStart w:id="129" w:name="_Toc375140760"/>
       <w:r>
         <w:t>Authors</w:t>
       </w:r>
       <w:r>
         <w:t xml:space="preserve"> and Contributors</w:t>
       </w:r>
-      <w:bookmarkEnd w:id="151"/>
-    </w:p>
-    <w:p>
-      <w:pPr>
-        <w:rPr>
-          <w:lang w:val="en-GB"/>
-        </w:rPr>
-      </w:pPr>
-    </w:p>
-    <w:bookmarkEnd w:id="149"/>
-    <w:bookmarkEnd w:id="150"/>
+      <w:bookmarkEnd w:id="129"/>
+    </w:p>
+    <w:p>
+      <w:pPr>
+        <w:rPr>
+          <w:lang w:val="en-GB"/>
+        </w:rPr>
+      </w:pPr>
+    </w:p>
+    <w:bookmarkEnd w:id="126"/>
+    <w:bookmarkEnd w:id="127"/>
     <w:p>
       <w:pPr>
         <w:rPr>
@@ -17642,11 +17875,11 @@
       <w:pPr>
         <w:pStyle w:val="berschrift1"/>
       </w:pPr>
-      <w:bookmarkStart w:id="152" w:name="_Toc373328055"/>
+      <w:bookmarkStart w:id="130" w:name="_Toc375140761"/>
       <w:r>
         <w:t>References</w:t>
       </w:r>
-      <w:bookmarkEnd w:id="152"/>
+      <w:bookmarkEnd w:id="130"/>
     </w:p>
     <w:p>
       <w:pPr>
@@ -17677,7 +17910,7 @@
         </w:rPr>
         <w:t xml:space="preserve">Bradner, S. (1997). "Key words for use in RFCs to Indicate Requirement Levels, Internet Engineering Task Force, RFC 2119, </w:t>
       </w:r>
-      <w:hyperlink r:id="rId57" w:history="1">
+      <w:hyperlink r:id="rId59" w:history="1">
         <w:r>
           <w:rPr>
             <w:rStyle w:val="Hyperlink"/>
@@ -17759,7 +17992,7 @@
         </w:rPr>
         <w:t>(2005). "</w:t>
       </w:r>
-      <w:hyperlink r:id="rId58" w:anchor="mzdata." w:history="1">
+      <w:hyperlink r:id="rId60" w:anchor="mzdata." w:history="1">
         <w:r>
           <w:rPr>
             <w:rStyle w:val="Hyperlink"/>
@@ -17843,19 +18076,19 @@
       <w:pPr>
         <w:pStyle w:val="berschrift1"/>
       </w:pPr>
-      <w:bookmarkStart w:id="153" w:name="_Toc526008660"/>
-      <w:bookmarkStart w:id="154" w:name="_Toc153690678"/>
-      <w:bookmarkStart w:id="155" w:name="_Toc155584023"/>
-      <w:bookmarkStart w:id="156" w:name="_Toc156877875"/>
-      <w:bookmarkStart w:id="157" w:name="_Toc373328056"/>
+      <w:bookmarkStart w:id="131" w:name="_Toc526008660"/>
+      <w:bookmarkStart w:id="132" w:name="_Toc153690678"/>
+      <w:bookmarkStart w:id="133" w:name="_Toc155584023"/>
+      <w:bookmarkStart w:id="134" w:name="_Toc156877875"/>
+      <w:bookmarkStart w:id="135" w:name="_Toc375140762"/>
       <w:r>
         <w:t>Intellectual Property Statement</w:t>
       </w:r>
-      <w:bookmarkEnd w:id="153"/>
-      <w:bookmarkEnd w:id="154"/>
-      <w:bookmarkEnd w:id="155"/>
-      <w:bookmarkEnd w:id="156"/>
-      <w:bookmarkEnd w:id="157"/>
+      <w:bookmarkEnd w:id="131"/>
+      <w:bookmarkEnd w:id="132"/>
+      <w:bookmarkEnd w:id="133"/>
+      <w:bookmarkEnd w:id="134"/>
+      <w:bookmarkEnd w:id="135"/>
     </w:p>
     <w:p/>
     <w:p>
@@ -17959,11 +18192,11 @@
       <w:pPr>
         <w:pStyle w:val="berschrift1"/>
       </w:pPr>
-      <w:bookmarkStart w:id="158" w:name="_Toc373328057"/>
+      <w:bookmarkStart w:id="136" w:name="_Toc375140763"/>
       <w:r>
         <w:t>Appendix A:</w:t>
       </w:r>
-      <w:bookmarkEnd w:id="158"/>
+      <w:bookmarkEnd w:id="136"/>
     </w:p>
     <w:p/>
     <w:p/>
@@ -17975,17 +18208,17 @@
           <w:numId w:val="0"/>
         </w:numPr>
       </w:pPr>
-      <w:bookmarkStart w:id="159" w:name="_Toc153687291"/>
-      <w:bookmarkStart w:id="160" w:name="_Toc155584024"/>
-      <w:bookmarkStart w:id="161" w:name="_Toc156877876"/>
-      <w:bookmarkStart w:id="162" w:name="_Toc373328058"/>
+      <w:bookmarkStart w:id="137" w:name="_Toc153687291"/>
+      <w:bookmarkStart w:id="138" w:name="_Toc155584024"/>
+      <w:bookmarkStart w:id="139" w:name="_Toc156877876"/>
+      <w:bookmarkStart w:id="140" w:name="_Toc375140764"/>
       <w:r>
         <w:t>Copyright Notice</w:t>
       </w:r>
-      <w:bookmarkEnd w:id="159"/>
-      <w:bookmarkEnd w:id="160"/>
-      <w:bookmarkEnd w:id="161"/>
-      <w:bookmarkEnd w:id="162"/>
+      <w:bookmarkEnd w:id="137"/>
+      <w:bookmarkEnd w:id="138"/>
+      <w:bookmarkEnd w:id="139"/>
+      <w:bookmarkEnd w:id="140"/>
     </w:p>
     <w:p/>
     <w:p>
@@ -18024,19 +18257,19 @@
       <w:r>
         <w:t xml:space="preserve">This document and translations of it may be copied and furnished to others, and derivative works that comment on or otherwise explain it or assist in its implementation may be prepared, copied, published and distributed, in whole or in part, without restriction of any kind, provided that the above copyright notice and this paragraph are included on all such copies and derivative works. However, </w:t>
       </w:r>
-      <w:commentRangeStart w:id="163"/>
+      <w:commentRangeStart w:id="141"/>
       <w:r>
         <w:rPr>
           <w:highlight w:val="yellow"/>
         </w:rPr>
         <w:t>this document itself may not be modified in any way</w:t>
       </w:r>
-      <w:commentRangeEnd w:id="163"/>
+      <w:commentRangeEnd w:id="141"/>
       <w:r>
         <w:rPr>
           <w:rStyle w:val="Kommentarzeichen"/>
         </w:rPr>
-        <w:commentReference w:id="163"/>
+        <w:commentReference w:id="141"/>
       </w:r>
       <w:r>
         <w:rPr>
@@ -18065,19 +18298,19 @@
       <w:r>
         <w:t>This document and the information contained herein is provided on an "AS IS" basis and THE PROTEOMICS STANDARDS INITIATIVE DISCLAIMS ALL WARRANTIES, EXPRESS OR IMPLIED, INCLUDING BUT NOT LIMITED TO ANY WARRANTY THAT THE USE OF THE INFORMATION HEREIN WILL NOT INFRINGE ANY RIGHTS OR ANY IMPLIED WARRANTIES OF MERCHANTABILITY OR FITNESS FOR A PARTICULAR PURPOSE."</w:t>
       </w:r>
-      <w:bookmarkStart w:id="164" w:name="29"/>
-      <w:bookmarkStart w:id="165" w:name="30"/>
-      <w:bookmarkStart w:id="166" w:name="31"/>
-      <w:bookmarkEnd w:id="164"/>
-      <w:bookmarkEnd w:id="165"/>
-      <w:bookmarkEnd w:id="166"/>
+      <w:bookmarkStart w:id="142" w:name="29"/>
+      <w:bookmarkStart w:id="143" w:name="30"/>
+      <w:bookmarkStart w:id="144" w:name="31"/>
+      <w:bookmarkEnd w:id="142"/>
+      <w:bookmarkEnd w:id="143"/>
+      <w:bookmarkEnd w:id="144"/>
     </w:p>
     <w:p/>
     <w:p/>
     <w:sectPr>
-      <w:headerReference w:type="default" r:id="rId59"/>
-      <w:footerReference w:type="default" r:id="rId60"/>
-      <w:headerReference w:type="first" r:id="rId61"/>
+      <w:headerReference w:type="default" r:id="rId61"/>
+      <w:footerReference w:type="default" r:id="rId62"/>
+      <w:headerReference w:type="first" r:id="rId63"/>
       <w:endnotePr>
         <w:numFmt w:val="decimal"/>
       </w:endnotePr>
@@ -18093,7 +18326,7 @@
 
 <file path=word/comments.xml><?xml version="1.0" encoding="utf-8"?>
 <w:comments xmlns:wpc="http://schemas.microsoft.com/office/word/2010/wordprocessingCanvas" xmlns:mc="http://schemas.openxmlformats.org/markup-compatibility/2006" xmlns:o="urn:schemas-microsoft-com:office:office" xmlns:r="http://schemas.openxmlformats.org/officeDocument/2006/relationships" xmlns:m="http://schemas.openxmlformats.org/officeDocument/2006/math" xmlns:v="urn:schemas-microsoft-com:vml" xmlns:wp14="http://schemas.microsoft.com/office/word/2010/wordprocessingDrawing" xmlns:wp="http://schemas.openxmlformats.org/drawingml/2006/wordprocessingDrawing" xmlns:w10="urn:schemas-microsoft-com:office:word" xmlns:w="http://schemas.openxmlformats.org/wordprocessingml/2006/main" xmlns:w14="http://schemas.microsoft.com/office/word/2010/wordml" xmlns:w15="http://schemas.microsoft.com/office/word/2012/wordml" xmlns:wpg="http://schemas.microsoft.com/office/word/2010/wordprocessingGroup" xmlns:wpi="http://schemas.microsoft.com/office/word/2010/wordprocessingInk" xmlns:wne="http://schemas.microsoft.com/office/word/2006/wordml" xmlns:wps="http://schemas.microsoft.com/office/word/2010/wordprocessingShape" mc:Ignorable="w14 w15 wp14">
-  <w:comment w:id="9" w:author="dschober" w:date="2013-11-27T11:29:00Z" w:initials="d">
+  <w:comment w:id="0" w:author="dschober" w:date="2013-12-18T14:00:00Z" w:initials="d">
     <w:p>
       <w:pPr>
         <w:pStyle w:val="Kommentartext"/>
@@ -18105,11 +18338,175 @@
         <w:annotationRef/>
       </w:r>
       <w:r>
+        <w:t>Can we state this yet ? Who is the concrete MSI persion to ask ? Susanna Sansone?</w:t>
+      </w:r>
+    </w:p>
+  </w:comment>
+  <w:comment w:id="1" w:author="dschober" w:date="2013-12-18T14:01:00Z" w:initials="d">
+    <w:p>
+      <w:pPr>
+        <w:pStyle w:val="Kommentartext"/>
+      </w:pPr>
+      <w:r>
+        <w:rPr>
+          <w:rStyle w:val="Kommentarzeichen"/>
+        </w:rPr>
+        <w:annotationRef/>
+      </w:r>
+      <w:r>
+        <w:t>Do we want this ?</w:t>
+      </w:r>
+      <w:r>
+        <w:t xml:space="preserve"> Would have to sync the versioning schemes.</w:t>
+      </w:r>
+    </w:p>
+  </w:comment>
+  <w:comment w:id="6" w:author="dschober" w:date="2013-12-18T14:31:00Z" w:initials="d">
+    <w:p>
+      <w:pPr>
+        <w:pStyle w:val="Kommentartext"/>
+      </w:pPr>
+      <w:r>
+        <w:rPr>
+          <w:rStyle w:val="Kommentarzeichen"/>
+        </w:rPr>
+        <w:annotationRef/>
+      </w:r>
+      <w:r>
+        <w:t xml:space="preserve">Not sure we really strive for </w:t>
+      </w:r>
+      <w:r>
+        <w:t>this ‘tutorial’ aspect. Do we want a separate ‘How-To” document illustrating practical usage ?</w:t>
+      </w:r>
+    </w:p>
+  </w:comment>
+  <w:comment w:id="7" w:author="dschober" w:date="2013-12-18T14:35:00Z" w:initials="d">
+    <w:p>
+      <w:pPr>
+        <w:pStyle w:val="Kommentartext"/>
+      </w:pPr>
+      <w:r>
+        <w:rPr>
+          <w:rStyle w:val="Kommentarzeichen"/>
+        </w:rPr>
+        <w:annotationRef/>
+      </w:r>
+      <w:r>
+        <w:t xml:space="preserve">Should we put a page form the MSI here (yet to be created, in analogy to what PSI does?) or is nmrML sufficient? </w:t>
+      </w:r>
+    </w:p>
+  </w:comment>
+  <w:comment w:id="13" w:author="dschober" w:date="2013-12-18T14:40:00Z" w:initials="d">
+    <w:p>
+      <w:pPr>
+        <w:pStyle w:val="Kommentartext"/>
+      </w:pPr>
+      <w:r>
+        <w:rPr>
+          <w:rStyle w:val="Kommentarzeichen"/>
+        </w:rPr>
+        <w:annotationRef/>
+      </w:r>
+      <w:r>
+        <w:t>I think we should mention these, e.g. at least the Wishard Lab and BML.</w:t>
+      </w:r>
+    </w:p>
+  </w:comment>
+  <w:comment w:id="14" w:author="dschober" w:date="2013-12-18T14:12:00Z" w:initials="d">
+    <w:p>
+      <w:pPr>
+        <w:pStyle w:val="Kommentartext"/>
+      </w:pPr>
+      <w:r>
+        <w:rPr>
+          <w:rStyle w:val="Kommentarzeichen"/>
+        </w:rPr>
+        <w:annotationRef/>
+      </w:r>
+      <w:r>
+        <w:t>Shall we separately define these for nmrML, Ident, Quant, the validator, the Minumal Inf standards ? It all seems a bit fused together here.</w:t>
+      </w:r>
+    </w:p>
+    <w:p>
+      <w:pPr>
+        <w:pStyle w:val="Kommentartext"/>
+      </w:pPr>
+      <w:r>
+        <w:t>Shall we add Openness and Vendor agnosticity aspect ? Shall we add persistent raw data storage ?</w:t>
+      </w:r>
+    </w:p>
+  </w:comment>
+  <w:comment w:id="15" w:author="dschober" w:date="2013-12-18T14:08:00Z" w:initials="d">
+    <w:p>
+      <w:pPr>
+        <w:pStyle w:val="Kommentartext"/>
+      </w:pPr>
+      <w:r>
+        <w:rPr>
+          <w:rStyle w:val="Kommentarzeichen"/>
+        </w:rPr>
+        <w:annotationRef/>
+      </w:r>
+      <w:r>
+        <w:t>Shall we restrict this to raw data ( we are not yet at the stage of nmrQuant and Ident…)</w:t>
+      </w:r>
+    </w:p>
+  </w:comment>
+  <w:comment w:id="16" w:author="dschober" w:date="2013-12-18T14:10:00Z" w:initials="d">
+    <w:p>
+      <w:pPr>
+        <w:pStyle w:val="Kommentartext"/>
+      </w:pPr>
+      <w:r>
+        <w:rPr>
+          <w:rStyle w:val="Kommentarzeichen"/>
+        </w:rPr>
+        <w:annotationRef/>
+      </w:r>
+      <w:r>
+        <w:t>Add new example from NMR ?</w:t>
+      </w:r>
+    </w:p>
+  </w:comment>
+  <w:comment w:id="17" w:author="dschober" w:date="2013-11-27T11:29:00Z" w:initials="d">
+    <w:p>
+      <w:pPr>
+        <w:pStyle w:val="Kommentartext"/>
+      </w:pPr>
+      <w:r>
+        <w:rPr>
+          <w:rStyle w:val="Kommentarzeichen"/>
+        </w:rPr>
+        <w:annotationRef/>
+      </w:r>
+      <w:r>
         <w:t>Is this still valid for nmrML ?</w:t>
       </w:r>
+      <w:r>
+        <w:t xml:space="preserve"> Why not as T1 ? </w:t>
+      </w:r>
     </w:p>
   </w:comment>
-  <w:comment w:id="14" w:author="dschober" w:date="2013-12-05T16:32:00Z" w:initials="d">
+  <w:comment w:id="20" w:author="dschober" w:date="2013-12-18T14:51:00Z" w:initials="d">
+    <w:p>
+      <w:pPr>
+        <w:pStyle w:val="Kommentartext"/>
+      </w:pPr>
+      <w:r>
+        <w:rPr>
+          <w:rStyle w:val="Kommentarzeichen"/>
+        </w:rPr>
+        <w:annotationRef/>
+      </w:r>
+      <w:r>
+        <w:t xml:space="preserve">I cant stress the importance of this first premise enough. </w:t>
+      </w:r>
+      <w:r>
+        <w:t>We should be careful not to introduce Description Logics complexity even though we develop in OWL. No user should ever encounter axiomatic class definitions that are not totally intuitive.</w:t>
+      </w:r>
+    </w:p>
+  </w:comment>
+  <w:comment w:id="23" w:author="dschober" w:date="2013-12-05T16:32:00Z" w:initials="d">
     <w:p>
       <w:pPr>
         <w:numPr>
@@ -18148,11 +18545,9 @@
       <w:pPr>
         <w:pStyle w:val="Kommentartext"/>
       </w:pPr>
-      <w:bookmarkStart w:id="15" w:name="_GoBack"/>
-      <w:bookmarkEnd w:id="15"/>
     </w:p>
   </w:comment>
-  <w:comment w:id="16" w:author="Michael Wilson" w:date="2013-12-03T18:21:00Z" w:initials="MW">
+  <w:comment w:id="24" w:author="Michael Wilson" w:date="2013-12-03T18:21:00Z" w:initials="MW">
     <w:p>
       <w:pPr>
         <w:pStyle w:val="Kommentartext"/>
@@ -18168,7 +18563,7 @@
       </w:r>
     </w:p>
   </w:comment>
-  <w:comment w:id="20" w:author="dschober" w:date="2013-11-27T14:20:00Z" w:initials="d">
+  <w:comment w:id="28" w:author="dschober" w:date="2013-11-27T14:20:00Z" w:initials="d">
     <w:p>
       <w:pPr>
         <w:pStyle w:val="Kommentartext"/>
@@ -18184,7 +18579,7 @@
       </w:r>
     </w:p>
   </w:comment>
-  <w:comment w:id="22" w:author="dschober" w:date="2013-11-27T11:44:00Z" w:initials="d">
+  <w:comment w:id="30" w:author="dschober" w:date="2013-11-27T11:44:00Z" w:initials="d">
     <w:p>
       <w:pPr>
         <w:pStyle w:val="Kommentartext"/>
@@ -18200,7 +18595,7 @@
       </w:r>
     </w:p>
   </w:comment>
-  <w:comment w:id="28" w:author="dschober" w:date="2013-11-27T14:22:00Z" w:initials="d">
+  <w:comment w:id="36" w:author="dschober" w:date="2013-11-27T14:22:00Z" w:initials="d">
     <w:p>
       <w:pPr>
         <w:pStyle w:val="Kommentartext"/>
@@ -18216,7 +18611,7 @@
       </w:r>
     </w:p>
   </w:comment>
-  <w:comment w:id="30" w:author="Michael Wilson" w:date="2013-12-03T18:37:00Z" w:initials="MW">
+  <w:comment w:id="43" w:author="dschober" w:date="2013-12-18T14:56:00Z" w:initials="d">
     <w:p>
       <w:pPr>
         <w:pStyle w:val="Kommentartext"/>
@@ -18228,11 +18623,11 @@
         <w:annotationRef/>
       </w:r>
       <w:r>
-        <w:t xml:space="preserve">Not necessarily? Example: </w:t>
+        <w:t>Michael, please add more ?</w:t>
       </w:r>
     </w:p>
   </w:comment>
-  <w:comment w:id="31" w:author="Michael Wilson" w:date="2013-12-03T18:40:00Z" w:initials="MW">
+  <w:comment w:id="45" w:author="Michael Wilson" w:date="2013-12-03T18:50:00Z" w:initials="MW">
     <w:p>
       <w:pPr>
         <w:pStyle w:val="Kommentartext"/>
@@ -18244,16 +18639,46 @@
         <w:annotationRef/>
       </w:r>
       <w:r>
-        <w:t>It is important to say Elements of this type because CVTermType is a type, Not an element.</w:t>
-      </w:r>
-    </w:p>
+        <w:t>Is example the correct term here? This is more like a draft</w:t>
+      </w:r>
+    </w:p>
+  </w:comment>
+  <w:comment w:id="46" w:author="Michael Wilson" w:date="2013-12-03T18:48:00Z" w:initials="MW">
     <w:p>
       <w:pPr>
         <w:pStyle w:val="Kommentartext"/>
       </w:pPr>
+      <w:r>
+        <w:rPr>
+          <w:rStyle w:val="Kommentarzeichen"/>
+        </w:rPr>
+        <w:annotationRef/>
+      </w:r>
+      <w:r>
+        <w:t>This detail seems unnecessary in my opinion</w:t>
+      </w:r>
+    </w:p>
+    <w:p>
+      <w:pPr>
+        <w:pStyle w:val="Kommentartext"/>
+      </w:pPr>
+      <w:r>
+        <w:rPr>
+          <w:b/>
+        </w:rPr>
+        <w:t>DS</w:t>
+      </w:r>
+      <w:r>
+        <w:t>: I am not sure. Many of our readers are not familiar with this I agree we should not confuse them with tecky stuff. Maybe we should for the moment reformulate this in a more abstract way and say how in the future the xml instances are generated by the vendor specific parsers ?</w:t>
+      </w:r>
+    </w:p>
+    <w:p>
+      <w:pPr>
+        <w:pStyle w:val="Kommentartext"/>
+      </w:pPr>
     </w:p>
   </w:comment>
-  <w:comment w:id="67" w:author="Michael Wilson" w:date="2013-12-03T18:50:00Z" w:initials="MW">
+  <w:comment w:id="51" w:author="dschober" w:date="2013-11-27T13:08:00Z" w:initials="d">
     <w:p>
       <w:pPr>
         <w:pStyle w:val="Kommentartext"/>
@@ -18265,48 +18690,20 @@
         <w:annotationRef/>
       </w:r>
       <w:r>
-        <w:t>Is example the correct term here? This is more like a draft</w:t>
+        <w:t>On which of the ones below do we want to elaborate on</w:t>
+      </w:r>
+      <w:r>
+        <w:t xml:space="preserve"> in detail</w:t>
+      </w:r>
+      <w:r>
+        <w:t xml:space="preserve"> ?</w:t>
+      </w:r>
+      <w:r>
+        <w:t xml:space="preserve"> Some are rather outdated ?</w:t>
       </w:r>
     </w:p>
   </w:comment>
-  <w:comment w:id="68" w:author="Michael Wilson" w:date="2013-12-03T18:48:00Z" w:initials="MW">
-    <w:p>
-      <w:pPr>
-        <w:pStyle w:val="Kommentartext"/>
-      </w:pPr>
-      <w:r>
-        <w:rPr>
-          <w:rStyle w:val="Kommentarzeichen"/>
-        </w:rPr>
-        <w:annotationRef/>
-      </w:r>
-      <w:r>
-        <w:t>This detail seems unnecessary in my opinion</w:t>
-      </w:r>
-    </w:p>
-    <w:p>
-      <w:pPr>
-        <w:pStyle w:val="Kommentartext"/>
-      </w:pPr>
-    </w:p>
-  </w:comment>
-  <w:comment w:id="73" w:author="dschober" w:date="2013-11-27T13:08:00Z" w:initials="d">
-    <w:p>
-      <w:pPr>
-        <w:pStyle w:val="Kommentartext"/>
-      </w:pPr>
-      <w:r>
-        <w:rPr>
-          <w:rStyle w:val="Kommentarzeichen"/>
-        </w:rPr>
-        <w:annotationRef/>
-      </w:r>
-      <w:r>
-        <w:t>On which of the ones below do we want to elaborate on ?</w:t>
-      </w:r>
-    </w:p>
-  </w:comment>
-  <w:comment w:id="83" w:author="dschober" w:date="2013-12-05T14:13:00Z" w:initials="d">
+  <w:comment w:id="61" w:author="dschober" w:date="2013-12-05T14:13:00Z" w:initials="d">
     <w:p>
       <w:pPr>
         <w:pStyle w:val="StandardWeb"/>
@@ -18368,7 +18765,7 @@
       </w:pPr>
     </w:p>
   </w:comment>
-  <w:comment w:id="92" w:author="dschober" w:date="2013-11-27T15:03:00Z" w:initials="d">
+  <w:comment w:id="70" w:author="dschober" w:date="2013-11-27T15:03:00Z" w:initials="d">
     <w:p>
       <w:pPr>
         <w:pStyle w:val="Kommentartext"/>
@@ -18380,27 +18777,26 @@
         <w:annotationRef/>
       </w:r>
       <w:r>
-        <w:t>Source out in a separate doc ?</w:t>
+        <w:t>Very drafty at the moment. Should we s</w:t>
+      </w:r>
+      <w:r>
+        <w:t xml:space="preserve">ource </w:t>
+      </w:r>
+      <w:r>
+        <w:t xml:space="preserve">this CV section </w:t>
+      </w:r>
+      <w:r>
+        <w:t>out in</w:t>
+      </w:r>
+      <w:r>
+        <w:t>to</w:t>
+      </w:r>
+      <w:r>
+        <w:t xml:space="preserve"> a separate doc ?</w:t>
       </w:r>
     </w:p>
   </w:comment>
-  <w:comment w:id="93" w:author="Michael Wilson" w:date="2013-12-03T19:27:00Z" w:initials="MW">
-    <w:p>
-      <w:pPr>
-        <w:pStyle w:val="Kommentartext"/>
-      </w:pPr>
-      <w:r>
-        <w:rPr>
-          <w:rStyle w:val="Kommentarzeichen"/>
-        </w:rPr>
-        <w:annotationRef/>
-      </w:r>
-      <w:r>
-        <w:t>This sentence is a fragment</w:t>
-      </w:r>
-    </w:p>
-  </w:comment>
-  <w:comment w:id="95" w:author="dschober" w:date="2013-12-05T12:44:00Z" w:initials="d">
+  <w:comment w:id="73" w:author="dschober" w:date="2013-12-05T12:44:00Z" w:initials="d">
     <w:p>
       <w:pPr>
         <w:pStyle w:val="StandardWeb"/>
@@ -18620,7 +19016,7 @@
       </w:pPr>
     </w:p>
   </w:comment>
-  <w:comment w:id="104" w:author="dschober" w:date="2013-11-27T13:09:00Z" w:initials="d">
+  <w:comment w:id="82" w:author="dschober" w:date="2013-11-27T13:09:00Z" w:initials="d">
     <w:p>
       <w:pPr>
         <w:pStyle w:val="Kommentartext"/>
@@ -18650,7 +19046,7 @@
       </w:r>
     </w:p>
   </w:comment>
-  <w:comment w:id="108" w:author="Michael Wilson" w:date="2013-12-03T19:29:00Z" w:initials="MW">
+  <w:comment w:id="86" w:author="Michael Wilson" w:date="2013-12-03T19:29:00Z" w:initials="MW">
     <w:p>
       <w:pPr>
         <w:pStyle w:val="Kommentartext"/>
@@ -18666,7 +19062,7 @@
       </w:r>
     </w:p>
   </w:comment>
-  <w:comment w:id="146" w:author="dschober" w:date="2013-11-27T13:41:00Z" w:initials="d">
+  <w:comment w:id="124" w:author="dschober" w:date="2013-11-27T13:41:00Z" w:initials="d">
     <w:p>
       <w:pPr>
         <w:pStyle w:val="Kommentartext"/>
@@ -18682,7 +19078,7 @@
       </w:r>
     </w:p>
   </w:comment>
-  <w:comment w:id="163" w:author="dschober" w:date="2013-11-27T14:07:00Z" w:initials="d">
+  <w:comment w:id="141" w:author="dschober" w:date="2013-11-27T14:07:00Z" w:initials="d">
     <w:p>
       <w:pPr>
         <w:pStyle w:val="Kommentartext"/>
@@ -18703,20 +19099,27 @@
 
 <file path=word/commentsExtended.xml><?xml version="1.0" encoding="utf-8"?>
 <w15:commentsEx xmlns:wpc="http://schemas.microsoft.com/office/word/2010/wordprocessingCanvas" xmlns:mc="http://schemas.openxmlformats.org/markup-compatibility/2006" xmlns:o="urn:schemas-microsoft-com:office:office" xmlns:r="http://schemas.openxmlformats.org/officeDocument/2006/relationships" xmlns:m="http://schemas.openxmlformats.org/officeDocument/2006/math" xmlns:v="urn:schemas-microsoft-com:vml" xmlns:wp14="http://schemas.microsoft.com/office/word/2010/wordprocessingDrawing" xmlns:wp="http://schemas.openxmlformats.org/drawingml/2006/wordprocessingDrawing" xmlns:w10="urn:schemas-microsoft-com:office:word" xmlns:w="http://schemas.openxmlformats.org/wordprocessingml/2006/main" xmlns:w14="http://schemas.microsoft.com/office/word/2010/wordml" xmlns:w15="http://schemas.microsoft.com/office/word/2012/wordml" xmlns:wpg="http://schemas.microsoft.com/office/word/2010/wordprocessingGroup" xmlns:wpi="http://schemas.microsoft.com/office/word/2010/wordprocessingInk" xmlns:wne="http://schemas.microsoft.com/office/word/2006/wordml" xmlns:wps="http://schemas.microsoft.com/office/word/2010/wordprocessingShape" mc:Ignorable="w14 w15 wp14">
+  <w15:commentEx w15:paraId="0260FFA4" w15:done="0"/>
+  <w15:commentEx w15:paraId="48B75CA8" w15:done="0"/>
+  <w15:commentEx w15:paraId="122A9243" w15:done="0"/>
+  <w15:commentEx w15:paraId="6A21177D" w15:done="0"/>
+  <w15:commentEx w15:paraId="7C01FB15" w15:done="0"/>
+  <w15:commentEx w15:paraId="1853EE18" w15:done="0"/>
+  <w15:commentEx w15:paraId="58FE96E3" w15:done="0"/>
+  <w15:commentEx w15:paraId="7776A532" w15:done="0"/>
   <w15:commentEx w15:paraId="7EB1F7DA" w15:done="0"/>
+  <w15:commentEx w15:paraId="406E8670" w15:done="0"/>
   <w15:commentEx w15:paraId="5A8AEC76" w15:done="0"/>
   <w15:commentEx w15:paraId="74A2821F" w15:done="0"/>
   <w15:commentEx w15:paraId="0C7E505F" w15:done="0"/>
   <w15:commentEx w15:paraId="64DE0ED2" w15:done="0"/>
   <w15:commentEx w15:paraId="35EB84FA" w15:done="0"/>
-  <w15:commentEx w15:paraId="7173B48E" w15:done="0"/>
-  <w15:commentEx w15:paraId="2788CCF3" w15:done="0"/>
+  <w15:commentEx w15:paraId="0927CD56" w15:done="0"/>
   <w15:commentEx w15:paraId="49762091" w15:done="0"/>
   <w15:commentEx w15:paraId="046500CD" w15:done="0"/>
   <w15:commentEx w15:paraId="275939DF" w15:done="0"/>
   <w15:commentEx w15:paraId="5AC72078" w15:done="0"/>
   <w15:commentEx w15:paraId="250DEBB1" w15:done="0"/>
-  <w15:commentEx w15:paraId="7685E848" w15:done="0"/>
   <w15:commentEx w15:paraId="727FFF95" w15:done="0"/>
   <w15:commentEx w15:paraId="2217AA50" w15:done="0"/>
   <w15:commentEx w15:paraId="2EA46CCC" w15:done="0"/>
@@ -19338,7 +19741,7 @@
         <w:rStyle w:val="Seitenzahl"/>
         <w:noProof/>
       </w:rPr>
-      <w:t>6</w:t>
+      <w:t>17</w:t>
     </w:r>
     <w:r>
       <w:rPr>
@@ -19376,10 +19779,37 @@
       <w:rPr>
         <w:lang w:val="en-GB"/>
       </w:rPr>
-      <w:t xml:space="preserve">NMRML Specification 1.0 </w:t>
+      <w:t>N</w:t>
     </w:r>
     <w:r>
-      <w:t xml:space="preserve"> December 2012</w:t>
+      <w:rPr>
+        <w:lang w:val="en-GB"/>
+      </w:rPr>
+      <w:t>MRML Specification 0</w:t>
+    </w:r>
+    <w:r>
+      <w:rPr>
+        <w:lang w:val="en-GB"/>
+      </w:rPr>
+      <w:t>.</w:t>
+    </w:r>
+    <w:r>
+      <w:rPr>
+        <w:lang w:val="en-GB"/>
+      </w:rPr>
+      <w:t>4</w:t>
+    </w:r>
+    <w:r>
+      <w:rPr>
+        <w:lang w:val="en-GB"/>
+      </w:rPr>
+      <w:t xml:space="preserve"> </w:t>
+    </w:r>
+    <w:r>
+      <w:t xml:space="preserve"> December 201</w:t>
+    </w:r>
+    <w:r>
+      <w:t>3</w:t>
     </w:r>
   </w:p>
   <w:p/>
@@ -19436,7 +19866,7 @@
         <v:path o:extrusionok="f" gradientshapeok="t" o:connecttype="rect"/>
         <o:lock v:ext="edit" aspectratio="t"/>
       </v:shapetype>
-      <v:shape id="_x0000_i1044" type="#_x0000_t75" style="width:12pt;height:12pt" o:bullet="t">
+      <v:shape id="_x0000_i1067" type="#_x0000_t75" style="width:12pt;height:12pt" o:bullet="t">
         <v:imagedata r:id="rId1" o:title=""/>
       </v:shape>
     </w:pict>
@@ -25350,7 +25780,7 @@
 </file>
 
 <file path=customXml/itemProps1.xml><?xml version="1.0" encoding="utf-8"?>
-<ds:datastoreItem xmlns:ds="http://schemas.openxmlformats.org/officeDocument/2006/customXml" ds:itemID="{47FE62B0-764C-44C4-90E3-4D1A4C07F644}">
+<ds:datastoreItem xmlns:ds="http://schemas.openxmlformats.org/officeDocument/2006/customXml" ds:itemID="{661D6B80-7A19-4CCE-BB09-7D703A9A55A4}">
   <ds:schemaRefs>
     <ds:schemaRef ds:uri="http://schemas.openxmlformats.org/officeDocument/2006/bibliography"/>
   </ds:schemaRefs>

</xml_diff>